<commit_message>
And so this is Christmas (War is over) For weak and for strong (If you want it) The rich and the poor ones (War is over) The road is so long (Now) And so happy Christmas (War is over) For black and for white (If you want it) For yellow and red ones (War is over) Let's stop all the fight (Now)
</commit_message>
<xml_diff>
--- a/POS1_Dokumentation_Projektname..docx
+++ b/POS1_Dokumentation_Projektname..docx
@@ -1,13 +1,13 @@
 
 <file path=word/document.xml><?xml version="1.0" encoding="utf-8"?>
-<w:document xmlns:wpc="http://schemas.microsoft.com/office/word/2010/wordprocessingCanvas" xmlns:cx="http://schemas.microsoft.com/office/drawing/2014/chartex" xmlns:cx1="http://schemas.microsoft.com/office/drawing/2015/9/8/chartex" xmlns:cx2="http://schemas.microsoft.com/office/drawing/2015/10/21/chartex" xmlns:cx3="http://schemas.microsoft.com/office/drawing/2016/5/9/chartex" xmlns:cx4="http://schemas.microsoft.com/office/drawing/2016/5/10/chartex" xmlns:cx5="http://schemas.microsoft.com/office/drawing/2016/5/11/chartex" xmlns:cx6="http://schemas.microsoft.com/office/drawing/2016/5/12/chartex" xmlns:cx7="http://schemas.microsoft.com/office/drawing/2016/5/13/chartex" xmlns:cx8="http://schemas.microsoft.com/office/drawing/2016/5/14/chartex" xmlns:mc="http://schemas.openxmlformats.org/markup-compatibility/2006" xmlns:aink="http://schemas.microsoft.com/office/drawing/2016/ink" xmlns:am3d="http://schemas.microsoft.com/office/drawing/2017/model3d" xmlns:o="urn:schemas-microsoft-com:office:office" xmlns:oel="http://schemas.microsoft.com/office/2019/extlst" xmlns:r="http://schemas.openxmlformats.org/officeDocument/2006/relationships" xmlns:m="http://schemas.openxmlformats.org/officeDocument/2006/math" xmlns:v="urn:schemas-microsoft-com:vml" xmlns:wp14="http://schemas.microsoft.com/office/word/2010/wordprocessingDrawing" xmlns:wp="http://schemas.openxmlformats.org/drawingml/2006/wordprocessingDrawing" xmlns:w10="urn:schemas-microsoft-com:office:word" xmlns:w="http://schemas.openxmlformats.org/wordprocessingml/2006/main" xmlns:w14="http://schemas.microsoft.com/office/word/2010/wordml" xmlns:w15="http://schemas.microsoft.com/office/word/2012/wordml" xmlns:w16cex="http://schemas.microsoft.com/office/word/2018/wordml/cex" xmlns:w16cid="http://schemas.microsoft.com/office/word/2016/wordml/cid" xmlns:w16="http://schemas.microsoft.com/office/word/2018/wordml" xmlns:w16du="http://schemas.microsoft.com/office/word/2023/wordml/word16du" xmlns:w16sdtdh="http://schemas.microsoft.com/office/word/2020/wordml/sdtdatahash" xmlns:w16se="http://schemas.microsoft.com/office/word/2015/wordml/symex" xmlns:wpg="http://schemas.microsoft.com/office/word/2010/wordprocessingGroup" xmlns:wpi="http://schemas.microsoft.com/office/word/2010/wordprocessingInk" xmlns:wne="http://schemas.microsoft.com/office/word/2006/wordml" xmlns:wps="http://schemas.microsoft.com/office/word/2010/wordprocessingShape" mc:Ignorable="w14 w15 w16se w16cid w16 w16cex w16sdtdh w16du wp14">
+<w:document xmlns:wpc="http://schemas.microsoft.com/office/word/2010/wordprocessingCanvas" xmlns:cx="http://schemas.microsoft.com/office/drawing/2014/chartex" xmlns:cx1="http://schemas.microsoft.com/office/drawing/2015/9/8/chartex" xmlns:cx2="http://schemas.microsoft.com/office/drawing/2015/10/21/chartex" xmlns:cx3="http://schemas.microsoft.com/office/drawing/2016/5/9/chartex" xmlns:cx4="http://schemas.microsoft.com/office/drawing/2016/5/10/chartex" xmlns:cx5="http://schemas.microsoft.com/office/drawing/2016/5/11/chartex" xmlns:cx6="http://schemas.microsoft.com/office/drawing/2016/5/12/chartex" xmlns:cx7="http://schemas.microsoft.com/office/drawing/2016/5/13/chartex" xmlns:cx8="http://schemas.microsoft.com/office/drawing/2016/5/14/chartex" xmlns:mc="http://schemas.openxmlformats.org/markup-compatibility/2006" xmlns:aink="http://schemas.microsoft.com/office/drawing/2016/ink" xmlns:am3d="http://schemas.microsoft.com/office/drawing/2017/model3d" xmlns:o="urn:schemas-microsoft-com:office:office" xmlns:oel="http://schemas.microsoft.com/office/2019/extlst" xmlns:r="http://schemas.openxmlformats.org/officeDocument/2006/relationships" xmlns:m="http://schemas.openxmlformats.org/officeDocument/2006/math" xmlns:v="urn:schemas-microsoft-com:vml" xmlns:wp14="http://schemas.microsoft.com/office/word/2010/wordprocessingDrawing" xmlns:wp="http://schemas.openxmlformats.org/drawingml/2006/wordprocessingDrawing" xmlns:w10="urn:schemas-microsoft-com:office:word" xmlns:w="http://schemas.openxmlformats.org/wordprocessingml/2006/main" xmlns:w14="http://schemas.microsoft.com/office/word/2010/wordml" xmlns:w15="http://schemas.microsoft.com/office/word/2012/wordml" xmlns:w16cex="http://schemas.microsoft.com/office/word/2018/wordml/cex" xmlns:w16cid="http://schemas.microsoft.com/office/word/2016/wordml/cid" xmlns:w16="http://schemas.microsoft.com/office/word/2018/wordml" xmlns:w16sdtdh="http://schemas.microsoft.com/office/word/2020/wordml/sdtdatahash" xmlns:w16se="http://schemas.microsoft.com/office/word/2015/wordml/symex" xmlns:wpg="http://schemas.microsoft.com/office/word/2010/wordprocessingGroup" xmlns:wpi="http://schemas.microsoft.com/office/word/2010/wordprocessingInk" xmlns:wne="http://schemas.microsoft.com/office/word/2006/wordml" xmlns:wps="http://schemas.microsoft.com/office/word/2010/wordprocessingShape" mc:Ignorable="w14 w15 w16se w16cid w16 w16cex w16sdtdh wp14">
   <w:body>
     <w:p>
       <w:pPr>
-        <w:pStyle w:val="Titel"/>
-      </w:pPr>
-      <w:r>
-        <w:t>Projektname</w:t>
+        <w:pStyle w:val="Title"/>
+      </w:pPr>
+      <w:r>
+        <w:t>Knight fight</w:t>
       </w:r>
     </w:p>
     <w:p>
@@ -68,102 +68,160 @@
         <w:br/>
       </w:r>
       <w:r>
+        <w:drawing>
+          <wp:inline distT="0" distB="0" distL="0" distR="0" wp14:anchorId="14A336C1" wp14:editId="0A3D6EC6">
+            <wp:extent cx="5760720" cy="3240405"/>
+            <wp:effectExtent l="0" t="0" r="0" b="0"/>
+            <wp:docPr id="1799244054" name="Grafik 1" descr="Ein Bild, das Screenshot, Dunkelheit, Schwarz enthält.&#10;&#10;Automatisch generierte Beschreibung"/>
+            <wp:cNvGraphicFramePr>
+              <a:graphicFrameLocks xmlns:a="http://schemas.openxmlformats.org/drawingml/2006/main" noChangeAspect="1"/>
+            </wp:cNvGraphicFramePr>
+            <a:graphic xmlns:a="http://schemas.openxmlformats.org/drawingml/2006/main">
+              <a:graphicData uri="http://schemas.openxmlformats.org/drawingml/2006/picture">
+                <pic:pic xmlns:pic="http://schemas.openxmlformats.org/drawingml/2006/picture">
+                  <pic:nvPicPr>
+                    <pic:cNvPr id="1799244054" name="Grafik 1" descr="Ein Bild, das Screenshot, Dunkelheit, Schwarz enthält.&#10;&#10;Automatisch generierte Beschreibung"/>
+                    <pic:cNvPicPr/>
+                  </pic:nvPicPr>
+                  <pic:blipFill>
+                    <a:blip r:embed="rId11"/>
+                    <a:stretch>
+                      <a:fillRect/>
+                    </a:stretch>
+                  </pic:blipFill>
+                  <pic:spPr>
+                    <a:xfrm>
+                      <a:off x="0" y="0"/>
+                      <a:ext cx="5760720" cy="3240405"/>
+                    </a:xfrm>
+                    <a:prstGeom prst="rect">
+                      <a:avLst/>
+                    </a:prstGeom>
+                  </pic:spPr>
+                </pic:pic>
+              </a:graphicData>
+            </a:graphic>
+          </wp:inline>
+        </w:drawing>
+      </w:r>
+      <w:r>
         <w:br/>
-      </w:r>
-      <w:r>
-        <w:rPr>
-          <w:highlight w:val="yellow"/>
-        </w:rPr>
-        <w:t>Screenshots eures Spiels</w:t>
       </w:r>
     </w:p>
     <w:p>
       <w:r>
+        <w:drawing>
+          <wp:inline distT="0" distB="0" distL="0" distR="0" wp14:anchorId="10C3CF10" wp14:editId="3D461016">
+            <wp:extent cx="5760720" cy="3240405"/>
+            <wp:effectExtent l="0" t="0" r="0" b="0"/>
+            <wp:docPr id="820876242" name="Grafik 1" descr="Ein Bild, das Mond, Screenshot, Himmel enthält.&#10;&#10;Automatisch generierte Beschreibung"/>
+            <wp:cNvGraphicFramePr>
+              <a:graphicFrameLocks xmlns:a="http://schemas.openxmlformats.org/drawingml/2006/main" noChangeAspect="1"/>
+            </wp:cNvGraphicFramePr>
+            <a:graphic xmlns:a="http://schemas.openxmlformats.org/drawingml/2006/main">
+              <a:graphicData uri="http://schemas.openxmlformats.org/drawingml/2006/picture">
+                <pic:pic xmlns:pic="http://schemas.openxmlformats.org/drawingml/2006/picture">
+                  <pic:nvPicPr>
+                    <pic:cNvPr id="820876242" name="Grafik 1" descr="Ein Bild, das Mond, Screenshot, Himmel enthält.&#10;&#10;Automatisch generierte Beschreibung"/>
+                    <pic:cNvPicPr/>
+                  </pic:nvPicPr>
+                  <pic:blipFill>
+                    <a:blip r:embed="rId12"/>
+                    <a:stretch>
+                      <a:fillRect/>
+                    </a:stretch>
+                  </pic:blipFill>
+                  <pic:spPr>
+                    <a:xfrm>
+                      <a:off x="0" y="0"/>
+                      <a:ext cx="5760720" cy="3240405"/>
+                    </a:xfrm>
+                    <a:prstGeom prst="rect">
+                      <a:avLst/>
+                    </a:prstGeom>
+                  </pic:spPr>
+                </pic:pic>
+              </a:graphicData>
+            </a:graphic>
+          </wp:inline>
+        </w:drawing>
+      </w:r>
+      <w:r>
         <w:br/>
+      </w:r>
+      <w:r>
+        <w:br/>
+      </w:r>
+      <w:r>
+        <w:rPr>
+          <w:b/>
+          <w:bCs/>
+        </w:rPr>
+        <w:t>Betreuer</w:t>
+      </w:r>
+      <w:r>
+        <w:rPr>
+          <w:b/>
+          <w:bCs/>
+        </w:rPr>
+        <w:t>:in</w:t>
+      </w:r>
+      <w:r>
+        <w:rPr>
+          <w:b/>
+          <w:bCs/>
+        </w:rPr>
+        <w:t>:</w:t>
+      </w:r>
+      <w:r>
+        <w:t xml:space="preserve"> </w:t>
+      </w:r>
+      <w:r>
+        <w:t>Lukas Diem</w:t>
+      </w:r>
+      <w:r>
+        <w:t xml:space="preserve">                                                                                          </w:t>
       </w:r>
     </w:p>
     <w:p>
-      <w:r>
-        <w:br/>
-      </w:r>
-      <w:r>
-        <w:br/>
-      </w:r>
-      <w:proofErr w:type="spellStart"/>
-      <w:r>
+      <w:pPr>
         <w:rPr>
           <w:b/>
           <w:bCs/>
         </w:rPr>
-        <w:t>Betreuer</w:t>
-      </w:r>
+      </w:pPr>
       <w:r>
         <w:rPr>
           <w:b/>
           <w:bCs/>
         </w:rPr>
-        <w:t>:in</w:t>
-      </w:r>
-      <w:proofErr w:type="spellEnd"/>
-      <w:r>
-        <w:rPr>
-          <w:b/>
-          <w:bCs/>
-        </w:rPr>
-        <w:t>:</w:t>
-      </w:r>
-      <w:r>
-        <w:t xml:space="preserve"> </w:t>
-      </w:r>
-      <w:r>
-        <w:t>Lukas Diem</w:t>
-      </w:r>
-      <w:r>
-        <w:t xml:space="preserve">                                                                                          </w:t>
+        <w:t xml:space="preserve">Kurzbeschreibung: </w:t>
       </w:r>
     </w:p>
     <w:p>
-      <w:pPr>
-        <w:rPr>
-          <w:b/>
-          <w:bCs/>
-        </w:rPr>
-      </w:pPr>
-      <w:r>
-        <w:rPr>
-          <w:b/>
-          <w:bCs/>
-        </w:rPr>
-        <w:t xml:space="preserve">Kurzbeschreibung: </w:t>
-      </w:r>
-    </w:p>
-    <w:p>
-      <w:r>
-        <w:rPr>
-          <w:highlight w:val="yellow"/>
-        </w:rPr>
-        <w:t>Programm zur Simulation von digitalen Filtern (FIR o. IIR).</w:t>
-      </w:r>
-      <w:r>
-        <w:rPr>
-          <w:highlight w:val="yellow"/>
-        </w:rPr>
-        <w:br/>
-        <w:t xml:space="preserve">Durch Angabe des Filtertyps der Ordnung und der Koeffizienten wird die Übertragungsfunktion ermittelt und das </w:t>
-      </w:r>
-      <w:proofErr w:type="gramStart"/>
-      <w:r>
-        <w:rPr>
-          <w:highlight w:val="yellow"/>
-        </w:rPr>
-        <w:t>PN Diagramm</w:t>
-      </w:r>
-      <w:proofErr w:type="gramEnd"/>
-      <w:r>
-        <w:rPr>
-          <w:highlight w:val="yellow"/>
-        </w:rPr>
-        <w:t xml:space="preserve"> erstellt oder anhand eines PN Diagrammes die Filterkoeffizienten ermittelt.</w:t>
+      <w:r>
+        <w:t xml:space="preserve">1 gegen 1 </w:t>
+      </w:r>
+      <w:r>
+        <w:t>f</w:t>
+      </w:r>
+      <w:r>
+        <w:t>ighter</w:t>
+      </w:r>
+      <w:r>
+        <w:t xml:space="preserve">, der sowohl mit Controller als auch mit Tastatur geht. Ist aber für Controller optimiert, deswegen </w:t>
+      </w:r>
+      <w:r>
+        <w:t xml:space="preserve">ist es leicht </w:t>
+      </w:r>
+      <w:r>
+        <w:t>unpraktisch</w:t>
+      </w:r>
+      <w:r>
+        <w:t xml:space="preserve"> zu zweit an einer Tastatur zu spielen</w:t>
+      </w:r>
+      <w:r>
+        <w:t xml:space="preserve"> </w:t>
       </w:r>
       <w:r>
         <w:br w:type="page"/>
@@ -187,10 +245,11 @@
           <w:docPartUnique/>
         </w:docPartObj>
       </w:sdtPr>
+      <w:sdtEndPr/>
       <w:sdtContent>
         <w:p>
           <w:pPr>
-            <w:pStyle w:val="berschrift1"/>
+            <w:pStyle w:val="Heading1"/>
           </w:pPr>
           <w:r>
             <w:rPr>
@@ -202,7 +261,7 @@
         </w:p>
         <w:p>
           <w:pPr>
-            <w:pStyle w:val="Verzeichnis1"/>
+            <w:pStyle w:val="TOC1"/>
             <w:tabs>
               <w:tab w:val="left" w:pos="440"/>
               <w:tab w:val="right" w:leader="dot" w:pos="9062"/>
@@ -306,7 +365,7 @@
         </w:p>
         <w:p>
           <w:pPr>
-            <w:pStyle w:val="Verzeichnis1"/>
+            <w:pStyle w:val="TOC1"/>
             <w:tabs>
               <w:tab w:val="left" w:pos="440"/>
               <w:tab w:val="right" w:leader="dot" w:pos="9062"/>
@@ -400,7 +459,7 @@
         </w:p>
         <w:p>
           <w:pPr>
-            <w:pStyle w:val="Verzeichnis2"/>
+            <w:pStyle w:val="TOC2"/>
             <w:tabs>
               <w:tab w:val="left" w:pos="960"/>
               <w:tab w:val="right" w:leader="dot" w:pos="9062"/>
@@ -440,7 +499,14 @@
                 <w:rStyle w:val="Hyperlink"/>
                 <w:noProof/>
               </w:rPr>
-              <w:t>Projektzeitplan: Schüler:in 1</w:t>
+              <w:t xml:space="preserve">Projektzeitplan: </w:t>
+            </w:r>
+            <w:r>
+              <w:rPr>
+                <w:rStyle w:val="Hyperlink"/>
+                <w:noProof/>
+              </w:rPr>
+              <w:t>Lia Natter</w:t>
             </w:r>
             <w:r>
               <w:rPr>
@@ -494,7 +560,7 @@
         </w:p>
         <w:p>
           <w:pPr>
-            <w:pStyle w:val="Verzeichnis2"/>
+            <w:pStyle w:val="TOC2"/>
             <w:tabs>
               <w:tab w:val="left" w:pos="960"/>
               <w:tab w:val="right" w:leader="dot" w:pos="9062"/>
@@ -534,7 +600,14 @@
                 <w:rStyle w:val="Hyperlink"/>
                 <w:noProof/>
               </w:rPr>
-              <w:t>Projektzeitplan: Schüler:in 2</w:t>
+              <w:t xml:space="preserve">Projektzeitplan: </w:t>
+            </w:r>
+            <w:r>
+              <w:rPr>
+                <w:rStyle w:val="Hyperlink"/>
+                <w:noProof/>
+              </w:rPr>
+              <w:t>Luis Kaufmann</w:t>
             </w:r>
             <w:r>
               <w:rPr>
@@ -588,7 +661,7 @@
         </w:p>
         <w:p>
           <w:pPr>
-            <w:pStyle w:val="Verzeichnis1"/>
+            <w:pStyle w:val="TOC1"/>
             <w:tabs>
               <w:tab w:val="left" w:pos="440"/>
               <w:tab w:val="right" w:leader="dot" w:pos="9062"/>
@@ -682,7 +755,7 @@
         </w:p>
         <w:p>
           <w:pPr>
-            <w:pStyle w:val="Verzeichnis1"/>
+            <w:pStyle w:val="TOC1"/>
             <w:tabs>
               <w:tab w:val="left" w:pos="440"/>
               <w:tab w:val="right" w:leader="dot" w:pos="9062"/>
@@ -776,7 +849,7 @@
         </w:p>
         <w:p>
           <w:pPr>
-            <w:pStyle w:val="Verzeichnis2"/>
+            <w:pStyle w:val="TOC2"/>
             <w:tabs>
               <w:tab w:val="left" w:pos="960"/>
               <w:tab w:val="right" w:leader="dot" w:pos="9062"/>
@@ -870,7 +943,7 @@
         </w:p>
         <w:p>
           <w:pPr>
-            <w:pStyle w:val="Verzeichnis2"/>
+            <w:pStyle w:val="TOC2"/>
             <w:tabs>
               <w:tab w:val="left" w:pos="960"/>
               <w:tab w:val="right" w:leader="dot" w:pos="9062"/>
@@ -964,7 +1037,7 @@
         </w:p>
         <w:p>
           <w:pPr>
-            <w:pStyle w:val="Verzeichnis2"/>
+            <w:pStyle w:val="TOC2"/>
             <w:tabs>
               <w:tab w:val="left" w:pos="960"/>
               <w:tab w:val="right" w:leader="dot" w:pos="9062"/>
@@ -1058,7 +1131,7 @@
         </w:p>
         <w:p>
           <w:pPr>
-            <w:pStyle w:val="Verzeichnis1"/>
+            <w:pStyle w:val="TOC1"/>
             <w:tabs>
               <w:tab w:val="left" w:pos="440"/>
               <w:tab w:val="right" w:leader="dot" w:pos="9062"/>
@@ -1152,7 +1225,7 @@
         </w:p>
         <w:p>
           <w:pPr>
-            <w:pStyle w:val="Verzeichnis2"/>
+            <w:pStyle w:val="TOC2"/>
             <w:tabs>
               <w:tab w:val="left" w:pos="960"/>
               <w:tab w:val="right" w:leader="dot" w:pos="9062"/>
@@ -1246,7 +1319,7 @@
         </w:p>
         <w:p>
           <w:pPr>
-            <w:pStyle w:val="Verzeichnis2"/>
+            <w:pStyle w:val="TOC2"/>
             <w:tabs>
               <w:tab w:val="left" w:pos="960"/>
               <w:tab w:val="right" w:leader="dot" w:pos="9062"/>
@@ -1340,7 +1413,7 @@
         </w:p>
         <w:p>
           <w:pPr>
-            <w:pStyle w:val="Verzeichnis1"/>
+            <w:pStyle w:val="TOC1"/>
             <w:tabs>
               <w:tab w:val="left" w:pos="440"/>
               <w:tab w:val="right" w:leader="dot" w:pos="9062"/>
@@ -1434,7 +1507,7 @@
         </w:p>
         <w:p>
           <w:pPr>
-            <w:pStyle w:val="Verzeichnis1"/>
+            <w:pStyle w:val="TOC1"/>
             <w:tabs>
               <w:tab w:val="left" w:pos="440"/>
               <w:tab w:val="right" w:leader="dot" w:pos="9062"/>
@@ -1528,7 +1601,7 @@
         </w:p>
         <w:p>
           <w:pPr>
-            <w:pStyle w:val="Verzeichnis1"/>
+            <w:pStyle w:val="TOC1"/>
             <w:tabs>
               <w:tab w:val="left" w:pos="440"/>
               <w:tab w:val="right" w:leader="dot" w:pos="9062"/>
@@ -1640,12 +1713,11 @@
     </w:p>
     <w:p>
       <w:pPr>
-        <w:pStyle w:val="berschrift1"/>
+        <w:pStyle w:val="Heading1"/>
       </w:pPr>
       <w:bookmarkStart w:id="1" w:name="_Toc166570451"/>
       <w:bookmarkStart w:id="2" w:name="_Toc166571016"/>
       <w:r>
-        <w:lastRenderedPageBreak/>
         <w:t>Projektzeitplan</w:t>
       </w:r>
       <w:bookmarkEnd w:id="1"/>
@@ -1653,29 +1725,32 @@
     </w:p>
     <w:p>
       <w:pPr>
-        <w:pStyle w:val="berschrift2"/>
+        <w:pStyle w:val="Heading2"/>
       </w:pPr>
       <w:bookmarkStart w:id="3" w:name="_Toc166571017"/>
       <w:r>
-        <w:t>Projektzeitplan: Schüler:in 1</w:t>
+        <w:t xml:space="preserve">Projektzeitplan: </w:t>
       </w:r>
       <w:bookmarkEnd w:id="3"/>
+      <w:r>
+        <w:t>Lia Natter</w:t>
+      </w:r>
     </w:p>
     <w:tbl>
       <w:tblPr>
-        <w:tblStyle w:val="Tabellenraster"/>
+        <w:tblStyle w:val="TableGrid"/>
         <w:tblW w:w="5000" w:type="pct"/>
         <w:tblLook w:val="04A0" w:firstRow="1" w:lastRow="0" w:firstColumn="1" w:lastColumn="0" w:noHBand="0" w:noVBand="1"/>
       </w:tblPr>
       <w:tblGrid>
-        <w:gridCol w:w="1571"/>
-        <w:gridCol w:w="5390"/>
+        <w:gridCol w:w="1569"/>
+        <w:gridCol w:w="5392"/>
         <w:gridCol w:w="2101"/>
       </w:tblGrid>
       <w:tr>
         <w:tc>
           <w:tcPr>
-            <w:tcW w:w="867" w:type="pct"/>
+            <w:tcW w:w="866" w:type="pct"/>
           </w:tcPr>
           <w:p>
             <w:r>
@@ -1685,7 +1760,7 @@
         </w:tc>
         <w:tc>
           <w:tcPr>
-            <w:tcW w:w="2974" w:type="pct"/>
+            <w:tcW w:w="2975" w:type="pct"/>
           </w:tcPr>
           <w:p>
             <w:r>
@@ -1710,7 +1785,7 @@
         </w:trPr>
         <w:tc>
           <w:tcPr>
-            <w:tcW w:w="867" w:type="pct"/>
+            <w:tcW w:w="866" w:type="pct"/>
           </w:tcPr>
           <w:p>
             <w:pPr>
@@ -1725,7 +1800,7 @@
         </w:tc>
         <w:tc>
           <w:tcPr>
-            <w:tcW w:w="2974" w:type="pct"/>
+            <w:tcW w:w="2975" w:type="pct"/>
           </w:tcPr>
           <w:p>
             <w:r>
@@ -1752,142 +1827,298 @@
       <w:tr>
         <w:tc>
           <w:tcPr>
-            <w:tcW w:w="867" w:type="pct"/>
-          </w:tcPr>
-          <w:p>
-            <w:pPr>
-              <w:rPr>
-                <w:highlight w:val="yellow"/>
-              </w:rPr>
-            </w:pPr>
-          </w:p>
-        </w:tc>
-        <w:tc>
-          <w:tcPr>
-            <w:tcW w:w="2974" w:type="pct"/>
-          </w:tcPr>
-          <w:p/>
+            <w:tcW w:w="866" w:type="pct"/>
+          </w:tcPr>
+          <w:p>
+            <w:r>
+              <w:t>16.5 2024</w:t>
+            </w:r>
+          </w:p>
+        </w:tc>
+        <w:tc>
+          <w:tcPr>
+            <w:tcW w:w="2975" w:type="pct"/>
+          </w:tcPr>
+          <w:p>
+            <w:r>
+              <w:t>Player Class</w:t>
+            </w:r>
+          </w:p>
         </w:tc>
         <w:tc>
           <w:tcPr>
             <w:tcW w:w="1159" w:type="pct"/>
           </w:tcPr>
-          <w:p/>
+          <w:p>
+            <w:r>
+              <w:t>100%</w:t>
+            </w:r>
+          </w:p>
         </w:tc>
       </w:tr>
       <w:tr>
         <w:tc>
           <w:tcPr>
-            <w:tcW w:w="867" w:type="pct"/>
-          </w:tcPr>
-          <w:p>
-            <w:pPr>
-              <w:rPr>
-                <w:highlight w:val="yellow"/>
-              </w:rPr>
-            </w:pPr>
-          </w:p>
-        </w:tc>
-        <w:tc>
-          <w:tcPr>
-            <w:tcW w:w="2974" w:type="pct"/>
-          </w:tcPr>
-          <w:p/>
+            <w:tcW w:w="866" w:type="pct"/>
+          </w:tcPr>
+          <w:p>
+            <w:r>
+              <w:t>17.5 2024</w:t>
+            </w:r>
+          </w:p>
+        </w:tc>
+        <w:tc>
+          <w:tcPr>
+            <w:tcW w:w="2975" w:type="pct"/>
+          </w:tcPr>
+          <w:p>
+            <w:r>
+              <w:t>Links-Rechts-Bewegung</w:t>
+            </w:r>
+          </w:p>
         </w:tc>
         <w:tc>
           <w:tcPr>
             <w:tcW w:w="1159" w:type="pct"/>
           </w:tcPr>
-          <w:p/>
+          <w:p>
+            <w:r>
+              <w:t>100%</w:t>
+            </w:r>
+          </w:p>
         </w:tc>
       </w:tr>
       <w:tr>
         <w:tc>
           <w:tcPr>
-            <w:tcW w:w="867" w:type="pct"/>
-          </w:tcPr>
-          <w:p/>
-        </w:tc>
-        <w:tc>
-          <w:tcPr>
-            <w:tcW w:w="2974" w:type="pct"/>
-          </w:tcPr>
-          <w:p/>
+            <w:tcW w:w="866" w:type="pct"/>
+          </w:tcPr>
+          <w:p>
+            <w:r>
+              <w:t>21</w:t>
+            </w:r>
+            <w:r>
+              <w:t>.5 2024</w:t>
+            </w:r>
+          </w:p>
+        </w:tc>
+        <w:tc>
+          <w:tcPr>
+            <w:tcW w:w="2975" w:type="pct"/>
+          </w:tcPr>
+          <w:p>
+            <w:r>
+              <w:t>Hintergrund erstellen</w:t>
+            </w:r>
+          </w:p>
         </w:tc>
         <w:tc>
           <w:tcPr>
             <w:tcW w:w="1159" w:type="pct"/>
           </w:tcPr>
-          <w:p/>
+          <w:p>
+            <w:r>
+              <w:t>100%</w:t>
+            </w:r>
+          </w:p>
         </w:tc>
       </w:tr>
       <w:tr>
         <w:tc>
           <w:tcPr>
-            <w:tcW w:w="867" w:type="pct"/>
-          </w:tcPr>
-          <w:p/>
-        </w:tc>
-        <w:tc>
-          <w:tcPr>
-            <w:tcW w:w="2974" w:type="pct"/>
-          </w:tcPr>
-          <w:p/>
+            <w:tcW w:w="866" w:type="pct"/>
+          </w:tcPr>
+          <w:p>
+            <w:r>
+              <w:t>22.5 2024</w:t>
+            </w:r>
+          </w:p>
+        </w:tc>
+        <w:tc>
+          <w:tcPr>
+            <w:tcW w:w="2975" w:type="pct"/>
+          </w:tcPr>
+          <w:p>
+            <w:r>
+              <w:t>Springen</w:t>
+            </w:r>
+          </w:p>
         </w:tc>
         <w:tc>
           <w:tcPr>
             <w:tcW w:w="1159" w:type="pct"/>
           </w:tcPr>
-          <w:p/>
+          <w:p>
+            <w:r>
+              <w:t>100%</w:t>
+            </w:r>
+          </w:p>
         </w:tc>
       </w:tr>
       <w:tr>
         <w:tc>
           <w:tcPr>
-            <w:tcW w:w="867" w:type="pct"/>
-          </w:tcPr>
-          <w:p/>
-        </w:tc>
-        <w:tc>
-          <w:tcPr>
-            <w:tcW w:w="2974" w:type="pct"/>
-          </w:tcPr>
-          <w:p/>
+            <w:tcW w:w="866" w:type="pct"/>
+          </w:tcPr>
+          <w:p>
+            <w:r>
+              <w:t>29.5 2024</w:t>
+            </w:r>
+          </w:p>
+        </w:tc>
+        <w:tc>
+          <w:tcPr>
+            <w:tcW w:w="2975" w:type="pct"/>
+          </w:tcPr>
+          <w:p>
+            <w:r>
+              <w:t>Gravitation</w:t>
+            </w:r>
+          </w:p>
         </w:tc>
         <w:tc>
           <w:tcPr>
             <w:tcW w:w="1159" w:type="pct"/>
           </w:tcPr>
-          <w:p/>
+          <w:p>
+            <w:r>
+              <w:t>100%</w:t>
+            </w:r>
+          </w:p>
+        </w:tc>
+      </w:tr>
+      <w:tr>
+        <w:tc>
+          <w:tcPr>
+            <w:tcW w:w="866" w:type="pct"/>
+          </w:tcPr>
+          <w:p>
+            <w:r>
+              <w:t>4.6 2024</w:t>
+            </w:r>
+          </w:p>
+        </w:tc>
+        <w:tc>
+          <w:tcPr>
+            <w:tcW w:w="2975" w:type="pct"/>
+          </w:tcPr>
+          <w:p>
+            <w:r>
+              <w:t>Player pawnpunkte</w:t>
+            </w:r>
+          </w:p>
+        </w:tc>
+        <w:tc>
+          <w:tcPr>
+            <w:tcW w:w="1159" w:type="pct"/>
+          </w:tcPr>
+          <w:p>
+            <w:r>
+              <w:t>100%</w:t>
+            </w:r>
+          </w:p>
+        </w:tc>
+      </w:tr>
+      <w:tr>
+        <w:tc>
+          <w:tcPr>
+            <w:tcW w:w="866" w:type="pct"/>
+          </w:tcPr>
+          <w:p>
+            <w:r>
+              <w:t>12.6 2024</w:t>
+            </w:r>
+          </w:p>
+        </w:tc>
+        <w:tc>
+          <w:tcPr>
+            <w:tcW w:w="2975" w:type="pct"/>
+          </w:tcPr>
+          <w:p>
+            <w:r>
+              <w:t>Startmenü</w:t>
+            </w:r>
+          </w:p>
+        </w:tc>
+        <w:tc>
+          <w:tcPr>
+            <w:tcW w:w="1159" w:type="pct"/>
+          </w:tcPr>
+          <w:p>
+            <w:r>
+              <w:t>100%</w:t>
+            </w:r>
+          </w:p>
+        </w:tc>
+      </w:tr>
+      <w:tr>
+        <w:tc>
+          <w:tcPr>
+            <w:tcW w:w="866" w:type="pct"/>
+          </w:tcPr>
+          <w:p>
+            <w:r>
+              <w:t>16.6 2024</w:t>
+            </w:r>
+          </w:p>
+        </w:tc>
+        <w:tc>
+          <w:tcPr>
+            <w:tcW w:w="2975" w:type="pct"/>
+          </w:tcPr>
+          <w:p>
+            <w:r>
+              <w:t>Deathscreen</w:t>
+            </w:r>
+          </w:p>
+        </w:tc>
+        <w:tc>
+          <w:tcPr>
+            <w:tcW w:w="1159" w:type="pct"/>
+          </w:tcPr>
+          <w:p>
+            <w:r>
+              <w:t>100%</w:t>
+            </w:r>
+          </w:p>
         </w:tc>
       </w:tr>
     </w:tbl>
     <w:p/>
     <w:p>
       <w:pPr>
-        <w:pStyle w:val="berschrift2"/>
+        <w:pStyle w:val="Heading2"/>
       </w:pPr>
       <w:bookmarkStart w:id="4" w:name="_Toc166571018"/>
       <w:r>
-        <w:t>Projektzeitplan: Schüler:in 2</w:t>
+        <w:t xml:space="preserve">Projektzeitplan: </w:t>
       </w:r>
       <w:bookmarkEnd w:id="4"/>
+      <w:r>
+        <w:t>Luis Kaufmann</w:t>
+      </w:r>
     </w:p>
     <w:tbl>
       <w:tblPr>
-        <w:tblStyle w:val="Tabellenraster"/>
-        <w:tblW w:w="5000" w:type="pct"/>
+        <w:tblStyle w:val="TableGrid"/>
+        <w:tblW w:w="5004" w:type="pct"/>
         <w:tblLook w:val="04A0" w:firstRow="1" w:lastRow="0" w:firstColumn="1" w:lastColumn="0" w:noHBand="0" w:noVBand="1"/>
       </w:tblPr>
       <w:tblGrid>
-        <w:gridCol w:w="1571"/>
-        <w:gridCol w:w="5390"/>
-        <w:gridCol w:w="2101"/>
+        <w:gridCol w:w="1573"/>
+        <w:gridCol w:w="5394"/>
+        <w:gridCol w:w="2102"/>
       </w:tblGrid>
       <w:tr>
+        <w:trPr>
+          <w:trHeight w:val="278"/>
+        </w:trPr>
         <w:tc>
           <w:tcPr>
             <w:tcW w:w="867" w:type="pct"/>
+            <w:tcBorders>
+              <w:bottom w:val="single" w:sz="4" w:space="0" w:color="auto"/>
+            </w:tcBorders>
           </w:tcPr>
           <w:p>
             <w:r>
@@ -1917,17 +2148,20 @@
         </w:tc>
       </w:tr>
       <w:tr>
+        <w:trPr>
+          <w:trHeight w:val="278"/>
+        </w:trPr>
         <w:tc>
           <w:tcPr>
             <w:tcW w:w="867" w:type="pct"/>
-            <w:vMerge w:val="restart"/>
-          </w:tcPr>
-          <w:p>
-            <w:pPr>
-              <w:rPr>
-                <w:highlight w:val="yellow"/>
-              </w:rPr>
-            </w:pPr>
+            <w:tcBorders>
+              <w:bottom w:val="single" w:sz="4" w:space="0" w:color="auto"/>
+            </w:tcBorders>
+          </w:tcPr>
+          <w:p>
+            <w:r>
+              <w:t>30.4 2024</w:t>
+            </w:r>
           </w:p>
         </w:tc>
         <w:tc>
@@ -1935,11 +2169,9 @@
             <w:tcW w:w="2974" w:type="pct"/>
           </w:tcPr>
           <w:p>
-            <w:pPr>
-              <w:rPr>
-                <w:highlight w:val="yellow"/>
-              </w:rPr>
-            </w:pPr>
+            <w:r>
+              <w:t>Allgemeine Initialisierung VCS</w:t>
+            </w:r>
           </w:p>
         </w:tc>
         <w:tc>
@@ -1947,26 +2179,27 @@
             <w:tcW w:w="1159" w:type="pct"/>
           </w:tcPr>
           <w:p>
-            <w:pPr>
-              <w:rPr>
-                <w:highlight w:val="yellow"/>
-              </w:rPr>
-            </w:pPr>
+            <w:r>
+              <w:t>100%</w:t>
+            </w:r>
           </w:p>
         </w:tc>
       </w:tr>
       <w:tr>
+        <w:trPr>
+          <w:trHeight w:val="278"/>
+        </w:trPr>
         <w:tc>
           <w:tcPr>
             <w:tcW w:w="867" w:type="pct"/>
-            <w:vMerge/>
-          </w:tcPr>
-          <w:p>
-            <w:pPr>
-              <w:rPr>
-                <w:highlight w:val="yellow"/>
-              </w:rPr>
-            </w:pPr>
+            <w:tcBorders>
+              <w:bottom w:val="single" w:sz="4" w:space="0" w:color="auto"/>
+            </w:tcBorders>
+          </w:tcPr>
+          <w:p>
+            <w:r>
+              <w:t>12.5 2024</w:t>
+            </w:r>
           </w:p>
         </w:tc>
         <w:tc>
@@ -1974,11 +2207,15 @@
             <w:tcW w:w="2974" w:type="pct"/>
           </w:tcPr>
           <w:p>
-            <w:pPr>
-              <w:rPr>
-                <w:highlight w:val="yellow"/>
-              </w:rPr>
-            </w:pPr>
+            <w:r>
+              <w:t xml:space="preserve">Player </w:t>
+            </w:r>
+            <w:r>
+              <w:t>C</w:t>
+            </w:r>
+            <w:r>
+              <w:t>lass</w:t>
+            </w:r>
           </w:p>
         </w:tc>
         <w:tc>
@@ -1986,58 +2223,182 @@
             <w:tcW w:w="1159" w:type="pct"/>
           </w:tcPr>
           <w:p>
-            <w:pPr>
-              <w:rPr>
-                <w:highlight w:val="yellow"/>
-              </w:rPr>
-            </w:pPr>
+            <w:r>
+              <w:t>100%</w:t>
+            </w:r>
           </w:p>
         </w:tc>
       </w:tr>
       <w:tr>
+        <w:trPr>
+          <w:trHeight w:val="268"/>
+        </w:trPr>
         <w:tc>
           <w:tcPr>
             <w:tcW w:w="867" w:type="pct"/>
+            <w:tcBorders>
+              <w:top w:val="single" w:sz="4" w:space="0" w:color="auto"/>
+              <w:left w:val="single" w:sz="4" w:space="0" w:color="auto"/>
+              <w:bottom w:val="single" w:sz="4" w:space="0" w:color="auto"/>
+              <w:right w:val="single" w:sz="4" w:space="0" w:color="auto"/>
+            </w:tcBorders>
+          </w:tcPr>
+          <w:p>
+            <w:r>
+              <w:t>16.5 2024</w:t>
+            </w:r>
+          </w:p>
+        </w:tc>
+        <w:tc>
+          <w:tcPr>
+            <w:tcW w:w="2974" w:type="pct"/>
+            <w:tcBorders>
+              <w:left w:val="single" w:sz="4" w:space="0" w:color="auto"/>
+            </w:tcBorders>
           </w:tcPr>
           <w:p>
             <w:pPr>
               <w:rPr>
+                <w:lang w:val="de-DE"/>
+              </w:rPr>
+            </w:pPr>
+            <w:r>
+              <w:rPr>
+                <w:lang w:val="de-DE"/>
+              </w:rPr>
+              <w:t xml:space="preserve">Start neuer Class für Spritsheets und ihre </w:t>
+            </w:r>
+            <w:r>
+              <w:rPr>
+                <w:lang w:val="de-DE"/>
+              </w:rPr>
+              <w:t>Animation</w:t>
+            </w:r>
+          </w:p>
+        </w:tc>
+        <w:tc>
+          <w:tcPr>
+            <w:tcW w:w="1159" w:type="pct"/>
+          </w:tcPr>
+          <w:p>
+            <w:pPr>
+              <w:rPr>
                 <w:highlight w:val="yellow"/>
+                <w:lang w:val="de-DE"/>
               </w:rPr>
             </w:pPr>
-          </w:p>
-        </w:tc>
-        <w:tc>
-          <w:tcPr>
-            <w:tcW w:w="2974" w:type="pct"/>
-          </w:tcPr>
-          <w:p/>
-        </w:tc>
-        <w:tc>
-          <w:tcPr>
-            <w:tcW w:w="1159" w:type="pct"/>
-          </w:tcPr>
-          <w:p/>
+            <w:r>
+              <w:t>100%</w:t>
+            </w:r>
+          </w:p>
         </w:tc>
       </w:tr>
       <w:tr>
+        <w:trPr>
+          <w:trHeight w:val="557"/>
+        </w:trPr>
         <w:tc>
           <w:tcPr>
             <w:tcW w:w="867" w:type="pct"/>
+            <w:tcBorders>
+              <w:top w:val="single" w:sz="4" w:space="0" w:color="auto"/>
+            </w:tcBorders>
           </w:tcPr>
           <w:p>
             <w:pPr>
               <w:rPr>
                 <w:highlight w:val="yellow"/>
+                <w:lang w:val="de-DE"/>
               </w:rPr>
             </w:pPr>
+            <w:r>
+              <w:rPr>
+                <w:lang w:val="de-DE"/>
+              </w:rPr>
+              <w:t>21.5 2024</w:t>
+            </w:r>
           </w:p>
         </w:tc>
         <w:tc>
           <w:tcPr>
             <w:tcW w:w="2974" w:type="pct"/>
           </w:tcPr>
-          <w:p/>
+          <w:p>
+            <w:pPr>
+              <w:rPr>
+                <w:lang w:val="de-DE"/>
+              </w:rPr>
+            </w:pPr>
+            <w:r>
+              <w:rPr>
+                <w:lang w:val="de-DE"/>
+              </w:rPr>
+              <w:t>Wechsel der Art wie die Player Class initialisiert wird und der Art wie Inputs verarbeitet werden</w:t>
+            </w:r>
+          </w:p>
+        </w:tc>
+        <w:tc>
+          <w:tcPr>
+            <w:tcW w:w="1159" w:type="pct"/>
+          </w:tcPr>
+          <w:p>
+            <w:pPr>
+              <w:rPr>
+                <w:lang w:val="de-DE"/>
+              </w:rPr>
+            </w:pPr>
+            <w:r>
+              <w:t>100%</w:t>
+            </w:r>
+          </w:p>
+        </w:tc>
+      </w:tr>
+      <w:tr>
+        <w:trPr>
+          <w:trHeight w:val="278"/>
+        </w:trPr>
+        <w:tc>
+          <w:tcPr>
+            <w:tcW w:w="867" w:type="pct"/>
+          </w:tcPr>
+          <w:p>
+            <w:pPr>
+              <w:rPr>
+                <w:highlight w:val="yellow"/>
+                <w:lang w:val="de-DE"/>
+              </w:rPr>
+            </w:pPr>
+            <w:r>
+              <w:rPr>
+                <w:lang w:val="de-DE"/>
+              </w:rPr>
+              <w:t>22.5 2024</w:t>
+            </w:r>
+          </w:p>
+        </w:tc>
+        <w:tc>
+          <w:tcPr>
+            <w:tcW w:w="2974" w:type="pct"/>
+          </w:tcPr>
+          <w:p>
+            <w:pPr>
+              <w:rPr>
+                <w:lang w:val="de-DE"/>
+              </w:rPr>
+            </w:pPr>
+            <w:r>
+              <w:rPr>
+                <w:lang w:val="de-DE"/>
+              </w:rPr>
+              <w:t xml:space="preserve">Das Tmx File </w:t>
+            </w:r>
+            <w:r>
+              <w:rPr>
+                <w:lang w:val="de-DE"/>
+              </w:rPr>
+              <w:t>Verarbeitung</w:t>
+            </w:r>
+          </w:p>
         </w:tc>
         <w:tc>
           <w:tcPr>
@@ -2048,85 +2409,231 @@
               <w:tabs>
                 <w:tab w:val="left" w:pos="936"/>
               </w:tabs>
+              <w:rPr>
+                <w:lang w:val="de-DE"/>
+              </w:rPr>
             </w:pPr>
+            <w:r>
+              <w:t>100%</w:t>
+            </w:r>
           </w:p>
         </w:tc>
       </w:tr>
       <w:tr>
+        <w:trPr>
+          <w:trHeight w:val="278"/>
+        </w:trPr>
         <w:tc>
           <w:tcPr>
             <w:tcW w:w="867" w:type="pct"/>
           </w:tcPr>
-          <w:p/>
+          <w:p>
+            <w:pPr>
+              <w:rPr>
+                <w:lang w:val="de-DE"/>
+              </w:rPr>
+            </w:pPr>
+            <w:r>
+              <w:rPr>
+                <w:lang w:val="de-DE"/>
+              </w:rPr>
+              <w:t>06.06 2024</w:t>
+            </w:r>
+          </w:p>
         </w:tc>
         <w:tc>
           <w:tcPr>
             <w:tcW w:w="2974" w:type="pct"/>
           </w:tcPr>
-          <w:p/>
+          <w:p>
+            <w:pPr>
+              <w:rPr>
+                <w:lang w:val="en-US"/>
+              </w:rPr>
+            </w:pPr>
+            <w:r>
+              <w:rPr>
+                <w:lang w:val="en-US"/>
+              </w:rPr>
+              <w:t>Collision</w:t>
+            </w:r>
+            <w:r>
+              <w:rPr>
+                <w:lang w:val="en-US"/>
+              </w:rPr>
+              <w:t xml:space="preserve"> with use of </w:t>
+            </w:r>
+            <w:r>
+              <w:rPr>
+                <w:lang w:val="en-US"/>
+              </w:rPr>
+              <w:t>T</w:t>
+            </w:r>
+            <w:r>
+              <w:rPr>
+                <w:lang w:val="en-US"/>
+              </w:rPr>
+              <w:t>mx</w:t>
+            </w:r>
+          </w:p>
         </w:tc>
         <w:tc>
           <w:tcPr>
             <w:tcW w:w="1159" w:type="pct"/>
           </w:tcPr>
-          <w:p/>
+          <w:p>
+            <w:pPr>
+              <w:rPr>
+                <w:lang w:val="en-US"/>
+              </w:rPr>
+            </w:pPr>
+            <w:r>
+              <w:t>100%</w:t>
+            </w:r>
+          </w:p>
         </w:tc>
       </w:tr>
       <w:tr>
+        <w:trPr>
+          <w:trHeight w:val="278"/>
+        </w:trPr>
         <w:tc>
           <w:tcPr>
             <w:tcW w:w="867" w:type="pct"/>
           </w:tcPr>
-          <w:p/>
+          <w:p>
+            <w:pPr>
+              <w:rPr>
+                <w:lang w:val="en-US"/>
+              </w:rPr>
+            </w:pPr>
+            <w:r>
+              <w:rPr>
+                <w:lang w:val="en-US"/>
+              </w:rPr>
+              <w:t>11.06 2024</w:t>
+            </w:r>
+          </w:p>
         </w:tc>
         <w:tc>
           <w:tcPr>
             <w:tcW w:w="2974" w:type="pct"/>
           </w:tcPr>
-          <w:p/>
+          <w:p>
+            <w:pPr>
+              <w:ind w:left="708" w:hanging="708"/>
+              <w:rPr>
+                <w:lang w:val="en-US"/>
+              </w:rPr>
+            </w:pPr>
+            <w:r>
+              <w:rPr>
+                <w:lang w:val="en-US"/>
+              </w:rPr>
+              <w:t>Schläge</w:t>
+            </w:r>
+          </w:p>
         </w:tc>
         <w:tc>
           <w:tcPr>
             <w:tcW w:w="1159" w:type="pct"/>
           </w:tcPr>
-          <w:p/>
+          <w:p>
+            <w:pPr>
+              <w:rPr>
+                <w:lang w:val="en-US"/>
+              </w:rPr>
+            </w:pPr>
+            <w:r>
+              <w:t>100%</w:t>
+            </w:r>
+          </w:p>
         </w:tc>
       </w:tr>
       <w:tr>
+        <w:trPr>
+          <w:trHeight w:val="278"/>
+        </w:trPr>
         <w:tc>
           <w:tcPr>
             <w:tcW w:w="867" w:type="pct"/>
           </w:tcPr>
-          <w:p/>
+          <w:p>
+            <w:pPr>
+              <w:rPr>
+                <w:lang w:val="en-US"/>
+              </w:rPr>
+            </w:pPr>
+            <w:r>
+              <w:rPr>
+                <w:lang w:val="en-US"/>
+              </w:rPr>
+              <w:t>16.6 2024</w:t>
+            </w:r>
+          </w:p>
         </w:tc>
         <w:tc>
           <w:tcPr>
             <w:tcW w:w="2974" w:type="pct"/>
           </w:tcPr>
-          <w:p/>
+          <w:p>
+            <w:pPr>
+              <w:rPr>
+                <w:lang w:val="en-US"/>
+              </w:rPr>
+            </w:pPr>
+            <w:r>
+              <w:rPr>
+                <w:lang w:val="en-US"/>
+              </w:rPr>
+              <w:t>Animation</w:t>
+            </w:r>
+          </w:p>
         </w:tc>
         <w:tc>
           <w:tcPr>
             <w:tcW w:w="1159" w:type="pct"/>
           </w:tcPr>
-          <w:p/>
+          <w:p>
+            <w:pPr>
+              <w:rPr>
+                <w:lang w:val="en-US"/>
+              </w:rPr>
+            </w:pPr>
+            <w:r>
+              <w:t>100%</w:t>
+            </w:r>
+          </w:p>
         </w:tc>
       </w:tr>
     </w:tbl>
-    <w:p/>
     <w:p>
-      <w:r>
-        <w:br w:type="page"/>
-      </w:r>
+      <w:pPr>
+        <w:rPr>
+          <w:lang w:val="en-US"/>
+        </w:rPr>
+      </w:pPr>
     </w:p>
     <w:p>
       <w:pPr>
-        <w:pStyle w:val="berschrift1"/>
+        <w:rPr>
+          <w:lang w:val="en-US"/>
+        </w:rPr>
+      </w:pPr>
+      <w:r>
+        <w:rPr>
+          <w:lang w:val="en-US"/>
+        </w:rPr>
+        <w:br w:type="page"/>
+      </w:r>
+    </w:p>
+    <w:p>
+      <w:pPr>
+        <w:pStyle w:val="Heading1"/>
       </w:pPr>
       <w:bookmarkStart w:id="5" w:name="_Toc166570452"/>
       <w:bookmarkStart w:id="6" w:name="_Toc166571019"/>
       <w:r>
-        <w:lastRenderedPageBreak/>
         <w:t>Lastenheft</w:t>
       </w:r>
       <w:r>
@@ -2157,6 +2664,8 @@
         </w:rPr>
         <w:t>2.1. Kurzbeschreibung</w:t>
       </w:r>
+    </w:p>
+    <w:p>
       <w:r>
         <w:rPr>
           <w:color w:val="17365D" w:themeColor="text2" w:themeShade="BF"/>
@@ -2165,13 +2674,8 @@
         </w:rPr>
         <w:t xml:space="preserve"> </w:t>
       </w:r>
-    </w:p>
-    <w:p>
-      <w:r>
-        <w:rPr>
-          <w:highlight w:val="yellow"/>
-        </w:rPr>
-        <w:t>Spielprinzip mit einigen Sätzen erklären</w:t>
+      <w:r>
+        <w:t xml:space="preserve">1 gegen 1 fighter, der sowohl mit Controller als auch mit Tastatur geht. Ist aber für Controller optimiert, deswegen ist es leicht unpraktisch zu zweit an einer Tastatur zu spielen </w:t>
       </w:r>
     </w:p>
     <w:p>
@@ -2230,23 +2734,7 @@
     </w:p>
     <w:p>
       <w:r>
-        <w:t>Must-Haves und Nice-</w:t>
-      </w:r>
-      <w:proofErr w:type="spellStart"/>
-      <w:r>
-        <w:t>To</w:t>
-      </w:r>
-      <w:proofErr w:type="spellEnd"/>
-      <w:r>
-        <w:t>-</w:t>
-      </w:r>
-      <w:proofErr w:type="spellStart"/>
-      <w:r>
-        <w:t>Haves</w:t>
-      </w:r>
-      <w:proofErr w:type="spellEnd"/>
-      <w:r>
-        <w:t xml:space="preserve"> beschreiben (Punkte</w:t>
+        <w:t>Must-Haves und Nice-To-Haves beschreiben (Punkte</w:t>
       </w:r>
       <w:r>
         <w:t>liste</w:t>
@@ -2268,7 +2756,7 @@
     </w:p>
     <w:tbl>
       <w:tblPr>
-        <w:tblStyle w:val="Tabellenraster"/>
+        <w:tblStyle w:val="TableGrid"/>
         <w:tblW w:w="0" w:type="auto"/>
         <w:tblLook w:val="04A0" w:firstRow="1" w:lastRow="0" w:firstColumn="1" w:lastColumn="0" w:noHBand="0" w:noVBand="1"/>
       </w:tblPr>
@@ -2415,12 +2903,11 @@
     </w:p>
     <w:p>
       <w:pPr>
-        <w:pStyle w:val="berschrift1"/>
+        <w:pStyle w:val="Heading1"/>
       </w:pPr>
       <w:bookmarkStart w:id="7" w:name="_Toc166570453"/>
       <w:bookmarkStart w:id="8" w:name="_Toc166571020"/>
       <w:r>
-        <w:lastRenderedPageBreak/>
         <w:t>Pflichtenheft</w:t>
       </w:r>
       <w:bookmarkEnd w:id="7"/>
@@ -2428,10 +2915,64 @@
     </w:p>
     <w:p>
       <w:pPr>
-        <w:pStyle w:val="berschrift2"/>
+        <w:pStyle w:val="Heading2"/>
       </w:pPr>
       <w:bookmarkStart w:id="9" w:name="_Toc166570454"/>
       <w:bookmarkStart w:id="10" w:name="_Toc166571021"/>
+      <w:r>
+        <w:rPr>
+          <w:noProof/>
+        </w:rPr>
+        <w:drawing>
+          <wp:anchor distT="0" distB="0" distL="114300" distR="114300" simplePos="0" relativeHeight="251658240" behindDoc="0" locked="0" layoutInCell="1" allowOverlap="1" wp14:anchorId="77C3503E" wp14:editId="3015AF75">
+            <wp:simplePos x="0" y="0"/>
+            <wp:positionH relativeFrom="column">
+              <wp:posOffset>90805</wp:posOffset>
+            </wp:positionH>
+            <wp:positionV relativeFrom="paragraph">
+              <wp:posOffset>401320</wp:posOffset>
+            </wp:positionV>
+            <wp:extent cx="5760720" cy="7680960"/>
+            <wp:effectExtent l="0" t="0" r="5080" b="2540"/>
+            <wp:wrapTopAndBottom/>
+            <wp:docPr id="1" name="Picture 1"/>
+            <wp:cNvGraphicFramePr>
+              <a:graphicFrameLocks xmlns:a="http://schemas.openxmlformats.org/drawingml/2006/main" noChangeAspect="1"/>
+            </wp:cNvGraphicFramePr>
+            <a:graphic xmlns:a="http://schemas.openxmlformats.org/drawingml/2006/main">
+              <a:graphicData uri="http://schemas.openxmlformats.org/drawingml/2006/picture">
+                <pic:pic xmlns:pic="http://schemas.openxmlformats.org/drawingml/2006/picture">
+                  <pic:nvPicPr>
+                    <pic:cNvPr id="1" name="Picture 1"/>
+                    <pic:cNvPicPr/>
+                  </pic:nvPicPr>
+                  <pic:blipFill>
+                    <a:blip r:embed="rId13" cstate="print">
+                      <a:extLst>
+                        <a:ext uri="{28A0092B-C50C-407E-A947-70E740481C1C}">
+                          <a14:useLocalDpi xmlns:a14="http://schemas.microsoft.com/office/drawing/2010/main" val="0"/>
+                        </a:ext>
+                      </a:extLst>
+                    </a:blip>
+                    <a:stretch>
+                      <a:fillRect/>
+                    </a:stretch>
+                  </pic:blipFill>
+                  <pic:spPr>
+                    <a:xfrm>
+                      <a:off x="0" y="0"/>
+                      <a:ext cx="5760720" cy="7680960"/>
+                    </a:xfrm>
+                    <a:prstGeom prst="rect">
+                      <a:avLst/>
+                    </a:prstGeom>
+                  </pic:spPr>
+                </pic:pic>
+              </a:graphicData>
+            </a:graphic>
+          </wp:anchor>
+        </w:drawing>
+      </w:r>
       <w:r>
         <w:t xml:space="preserve">Interner </w:t>
       </w:r>
@@ -2450,45 +2991,19 @@
       <w:bookmarkEnd w:id="9"/>
       <w:bookmarkEnd w:id="10"/>
     </w:p>
+    <w:p/>
     <w:p>
       <w:pPr>
-        <w:rPr>
-          <w:highlight w:val="yellow"/>
-        </w:rPr>
-      </w:pPr>
-      <w:r>
-        <w:rPr>
-          <w:highlight w:val="yellow"/>
-        </w:rPr>
-        <w:t>Ablaufdiagramm</w:t>
-      </w:r>
-    </w:p>
-    <w:p>
-      <w:r>
-        <w:rPr>
-          <w:highlight w:val="yellow"/>
-        </w:rPr>
-        <w:t xml:space="preserve">Beschreibung </w:t>
-      </w:r>
-      <w:r>
-        <w:rPr>
-          <w:highlight w:val="yellow"/>
-        </w:rPr>
-        <w:t>des Aufbaus des Programms (Spieles)</w:t>
-      </w:r>
-    </w:p>
-    <w:p>
-      <w:pPr>
-        <w:pStyle w:val="berschrift2"/>
-        <w:rPr>
-          <w:rStyle w:val="berschrift2Zchn"/>
+        <w:pStyle w:val="Heading2"/>
+        <w:rPr>
+          <w:rStyle w:val="Heading2Char"/>
         </w:rPr>
       </w:pPr>
       <w:bookmarkStart w:id="11" w:name="_Toc166570455"/>
       <w:bookmarkStart w:id="12" w:name="_Toc166571022"/>
       <w:r>
         <w:rPr>
-          <w:rStyle w:val="berschrift2Zchn"/>
+          <w:rStyle w:val="Heading2Char"/>
         </w:rPr>
         <w:t>Umsetzungsdetails</w:t>
       </w:r>
@@ -2497,30 +3012,127 @@
     </w:p>
     <w:p>
       <w:r>
-        <w:rPr>
-          <w:highlight w:val="yellow"/>
-        </w:rPr>
-        <w:t>Detaillierte Beschreibung der Umsetzung mit möglichen Fehlern und Lösungen</w:t>
+        <w:t>Nach jedem Durchlauf wird überp</w:t>
+      </w:r>
+      <w:r>
+        <w:t xml:space="preserve">rüft ob ein </w:t>
+      </w:r>
+      <w:r>
+        <w:t>Controller</w:t>
+      </w:r>
+      <w:r>
+        <w:t xml:space="preserve"> angeschlossen wurde ist dem so, dann </w:t>
+      </w:r>
+      <w:r>
+        <w:t>wird für eben diesen</w:t>
+      </w:r>
+      <w:r>
+        <w:t xml:space="preserve"> ein neuer </w:t>
+      </w:r>
+      <w:r>
+        <w:t>Player</w:t>
+      </w:r>
+      <w:r>
+        <w:t xml:space="preserve"> erstellt dieser hat eine eigene lebeleiste und alles</w:t>
+      </w:r>
+      <w:r>
+        <w:t>,</w:t>
+      </w:r>
+      <w:r>
+        <w:t xml:space="preserve"> was ein </w:t>
+      </w:r>
+      <w:r>
+        <w:t>Player</w:t>
+      </w:r>
+      <w:r>
+        <w:t xml:space="preserve"> eben braucht.</w:t>
+      </w:r>
+      <w:r>
+        <w:t xml:space="preserve"> Wird im </w:t>
+      </w:r>
+      <w:r>
+        <w:t>Menü angegeben,</w:t>
+      </w:r>
+      <w:r>
+        <w:t xml:space="preserve"> das </w:t>
+      </w:r>
+      <w:r>
+        <w:t>man</w:t>
+      </w:r>
+      <w:r>
+        <w:t xml:space="preserve"> </w:t>
+      </w:r>
+      <w:r>
+        <w:t>stattdessen</w:t>
+      </w:r>
+      <w:r>
+        <w:t xml:space="preserve"> mit einer </w:t>
+      </w:r>
+      <w:r>
+        <w:t>Tastatur</w:t>
+      </w:r>
+      <w:r>
+        <w:t xml:space="preserve"> spielen möchte</w:t>
+      </w:r>
+      <w:r>
+        <w:t>,</w:t>
+      </w:r>
+      <w:r>
+        <w:t xml:space="preserve"> wir </w:t>
+      </w:r>
+      <w:r>
+        <w:t xml:space="preserve">nicht auf solche </w:t>
+      </w:r>
+      <w:r>
+        <w:t>Verbindungen</w:t>
+      </w:r>
+      <w:r>
+        <w:t xml:space="preserve"> </w:t>
+      </w:r>
+      <w:r>
+        <w:t>geachtet</w:t>
+      </w:r>
+      <w:r>
+        <w:t>,</w:t>
+      </w:r>
+      <w:r>
+        <w:t xml:space="preserve"> sondern </w:t>
+      </w:r>
+      <w:r>
+        <w:t xml:space="preserve">direkt zwei </w:t>
+      </w:r>
+      <w:r>
+        <w:t>Player</w:t>
+      </w:r>
+      <w:r>
+        <w:t xml:space="preserve"> erstellt die </w:t>
+      </w:r>
+      <w:r>
+        <w:t xml:space="preserve">dann mit den </w:t>
+      </w:r>
+      <w:r>
+        <w:t>dazugehörigen tasten gesteuert werden</w:t>
       </w:r>
     </w:p>
+    <w:p/>
     <w:p>
       <w:pPr>
-        <w:pStyle w:val="berschrift2"/>
-        <w:rPr>
-          <w:rStyle w:val="berschrift2Zchn"/>
+        <w:pStyle w:val="Heading2"/>
+        <w:rPr>
+          <w:rStyle w:val="Heading2Char"/>
         </w:rPr>
       </w:pPr>
       <w:bookmarkStart w:id="13" w:name="_Toc166570456"/>
       <w:bookmarkStart w:id="14" w:name="_Toc166571023"/>
       <w:r>
         <w:rPr>
-          <w:rStyle w:val="berschrift2Zchn"/>
+          <w:rStyle w:val="Heading2Char"/>
         </w:rPr>
         <w:t>Ergebnisse, Interpretation</w:t>
       </w:r>
       <w:r>
         <w:rPr>
-          <w:rStyle w:val="berschrift2Zchn"/>
+          <w:rStyle w:val="Heading2Char"/>
         </w:rPr>
         <w:t xml:space="preserve"> (Tests)</w:t>
       </w:r>
@@ -2528,36 +3140,32 @@
       <w:bookmarkEnd w:id="14"/>
     </w:p>
     <w:p>
-      <w:pPr>
-        <w:rPr>
-          <w:highlight w:val="yellow"/>
-        </w:rPr>
-      </w:pPr>
-      <w:r>
-        <w:rPr>
-          <w:highlight w:val="yellow"/>
-        </w:rPr>
-        <w:t>Wie läuft das Programm?</w:t>
-      </w:r>
-    </w:p>
-    <w:p>
-      <w:pPr>
-        <w:rPr>
-          <w:b/>
-          <w:bCs/>
-        </w:rPr>
-      </w:pPr>
-      <w:r>
-        <w:rPr>
-          <w:highlight w:val="yellow"/>
-        </w:rPr>
-        <w:t xml:space="preserve">Welche Schwachstellen hat es?   (z.B. </w:t>
-      </w:r>
-      <w:r>
-        <w:rPr>
-          <w:highlight w:val="yellow"/>
-        </w:rPr>
-        <w:t>Programmlauf nicht flüssig)</w:t>
+      <w:r>
+        <w:t xml:space="preserve">Das Programm </w:t>
+      </w:r>
+      <w:r>
+        <w:t>läuft</w:t>
+      </w:r>
+      <w:r>
+        <w:t xml:space="preserve"> sehr gut </w:t>
+      </w:r>
+      <w:r>
+        <w:t>das einzig</w:t>
+      </w:r>
+      <w:r>
+        <w:t>e Problem ist das bereits erstellte Player sich nicht löschen lassen. Das hei</w:t>
+      </w:r>
+      <w:r>
+        <w:t>ß</w:t>
+      </w:r>
+      <w:r>
+        <w:t xml:space="preserve">t, sollte eine Person einfach nut ganz oft ein und ausstecken dann wird für </w:t>
+      </w:r>
+      <w:r>
+        <w:t>jedes Mal</w:t>
+      </w:r>
+      <w:r>
+        <w:t xml:space="preserve"> eine neue Figur erstellt.</w:t>
       </w:r>
     </w:p>
     <w:p>
@@ -2577,12 +3185,11 @@
     </w:p>
     <w:p>
       <w:pPr>
-        <w:pStyle w:val="berschrift1"/>
+        <w:pStyle w:val="Heading1"/>
       </w:pPr>
       <w:bookmarkStart w:id="15" w:name="_Toc166570457"/>
       <w:bookmarkStart w:id="16" w:name="_Toc166571024"/>
       <w:r>
-        <w:lastRenderedPageBreak/>
         <w:t>Anleitung</w:t>
       </w:r>
       <w:bookmarkEnd w:id="15"/>
@@ -2590,7 +3197,7 @@
     </w:p>
     <w:p>
       <w:pPr>
-        <w:pStyle w:val="berschrift2"/>
+        <w:pStyle w:val="Heading2"/>
       </w:pPr>
       <w:bookmarkStart w:id="17" w:name="_Toc166570458"/>
       <w:bookmarkStart w:id="18" w:name="_Toc166571025"/>
@@ -2602,93 +3209,76 @@
     </w:p>
     <w:p>
       <w:pPr>
-        <w:rPr>
-          <w:highlight w:val="yellow"/>
-        </w:rPr>
+        <w:pStyle w:val="ListParagraph"/>
+        <w:numPr>
+          <w:ilvl w:val="0"/>
+          <w:numId w:val="4"/>
+        </w:numPr>
       </w:pPr>
       <w:bookmarkStart w:id="19" w:name="_Toc166570459"/>
       <w:r>
-        <w:rPr>
-          <w:highlight w:val="yellow"/>
-        </w:rPr>
-        <w:t>Was wird alles benötigt, damit euer Spiel ausführbar ist?</w:t>
+        <w:t>Python 3.1</w:t>
+      </w:r>
+      <w:r>
+        <w:t>2</w:t>
       </w:r>
     </w:p>
     <w:p>
       <w:pPr>
-        <w:pStyle w:val="Listenabsatz"/>
+        <w:pStyle w:val="ListParagraph"/>
         <w:numPr>
           <w:ilvl w:val="0"/>
-          <w:numId w:val="3"/>
+          <w:numId w:val="4"/>
         </w:numPr>
-        <w:rPr>
-          <w:highlight w:val="yellow"/>
-        </w:rPr>
-      </w:pPr>
-      <w:r>
-        <w:rPr>
-          <w:highlight w:val="yellow"/>
-        </w:rPr>
-        <w:t>Python 3.10</w:t>
+      </w:pPr>
+      <w:r>
+        <w:t>P</w:t>
+      </w:r>
+      <w:r>
+        <w:t>ygame</w:t>
+      </w:r>
+      <w:r>
+        <w:t xml:space="preserve"> </w:t>
+      </w:r>
+      <w:r>
+        <w:t>2.5.2</w:t>
       </w:r>
     </w:p>
     <w:p>
       <w:pPr>
-        <w:pStyle w:val="Listenabsatz"/>
+        <w:pStyle w:val="ListParagraph"/>
         <w:numPr>
           <w:ilvl w:val="0"/>
-          <w:numId w:val="3"/>
+          <w:numId w:val="4"/>
         </w:numPr>
-        <w:rPr>
-          <w:highlight w:val="yellow"/>
-        </w:rPr>
-      </w:pPr>
-      <w:proofErr w:type="spellStart"/>
-      <w:r>
-        <w:rPr>
-          <w:highlight w:val="yellow"/>
-        </w:rPr>
-        <w:t>Matplotlib</w:t>
-      </w:r>
-      <w:proofErr w:type="spellEnd"/>
-      <w:r>
-        <w:rPr>
-          <w:highlight w:val="yellow"/>
-        </w:rPr>
-        <w:t xml:space="preserve"> 3.8</w:t>
+      </w:pPr>
+      <w:r>
+        <w:t>PyTMX</w:t>
+      </w:r>
+      <w:r>
+        <w:t xml:space="preserve"> </w:t>
+      </w:r>
+      <w:r>
+        <w:t>3.32</w:t>
       </w:r>
     </w:p>
     <w:p>
-      <w:pPr>
-        <w:pStyle w:val="Listenabsatz"/>
-        <w:numPr>
-          <w:ilvl w:val="0"/>
-          <w:numId w:val="3"/>
-        </w:numPr>
-        <w:rPr>
-          <w:highlight w:val="yellow"/>
-        </w:rPr>
-      </w:pPr>
-      <w:proofErr w:type="spellStart"/>
-      <w:r>
-        <w:rPr>
-          <w:highlight w:val="yellow"/>
-        </w:rPr>
-        <w:t>Etc</w:t>
-      </w:r>
-      <w:proofErr w:type="spellEnd"/>
+      <w:r>
+        <w:t xml:space="preserve">Für </w:t>
+      </w:r>
+      <w:r>
+        <w:t>Installation</w:t>
+      </w:r>
+      <w:r>
+        <w:t xml:space="preserve"> einfach in CMD </w:t>
+      </w:r>
+      <w:r>
+        <w:t>pip install und dann der Name eingeben</w:t>
+      </w:r>
     </w:p>
     <w:p>
-      <w:r>
-        <w:rPr>
-          <w:highlight w:val="yellow"/>
-        </w:rPr>
-        <w:t>Kurzbeschreibung der Installation dieser Voraussetzungen</w:t>
-      </w:r>
-    </w:p>
-    <w:p>
-      <w:pPr>
-        <w:pStyle w:val="berschrift2"/>
+      <w:pPr>
+        <w:pStyle w:val="Heading2"/>
       </w:pPr>
       <w:bookmarkStart w:id="20" w:name="_Toc166571026"/>
       <w:r>
@@ -2755,12 +3345,14 @@
     </w:p>
     <w:p>
       <w:pPr>
-        <w:pStyle w:val="berschrift1"/>
+        <w:pStyle w:val="Heading1"/>
+        <w:rPr>
+          <w:b w:val="0"/>
+        </w:rPr>
       </w:pPr>
       <w:bookmarkStart w:id="21" w:name="_Toc166570460"/>
       <w:bookmarkStart w:id="22" w:name="_Toc166571027"/>
       <w:r>
-        <w:lastRenderedPageBreak/>
         <w:t>Bekannte Bugs</w:t>
       </w:r>
       <w:r>
@@ -2770,36 +3362,186 @@
       <w:bookmarkEnd w:id="22"/>
     </w:p>
     <w:p>
-      <w:r>
-        <w:rPr>
-          <w:rFonts w:cstheme="minorHAnsi"/>
-          <w:highlight w:val="yellow"/>
-        </w:rPr>
-        <w:t>Welche Bugs liegen noch vor? Warum konnten sie nicht behoben werden?</w:t>
+      <w:pPr>
+        <w:pStyle w:val="Heading1"/>
+        <w:numPr>
+          <w:ilvl w:val="0"/>
+          <w:numId w:val="0"/>
+        </w:numPr>
+        <w:rPr>
+          <w:rFonts w:asciiTheme="minorHAnsi" w:eastAsiaTheme="minorHAnsi" w:hAnsiTheme="minorHAnsi" w:cstheme="minorHAnsi"/>
+          <w:b w:val="0"/>
+          <w:bCs w:val="0"/>
+          <w:color w:val="auto"/>
+          <w:sz w:val="22"/>
+          <w:szCs w:val="22"/>
+        </w:rPr>
+      </w:pPr>
+      <w:r>
+        <w:rPr>
+          <w:rFonts w:asciiTheme="minorHAnsi" w:eastAsiaTheme="minorHAnsi" w:hAnsiTheme="minorHAnsi" w:cstheme="minorHAnsi"/>
+          <w:b w:val="0"/>
+          <w:bCs w:val="0"/>
+          <w:color w:val="auto"/>
+          <w:sz w:val="22"/>
+          <w:szCs w:val="22"/>
+        </w:rPr>
+        <w:t>Player können nicht wieder gelöscht werden</w:t>
+      </w:r>
+      <w:r>
+        <w:rPr>
+          <w:rFonts w:asciiTheme="minorHAnsi" w:eastAsiaTheme="minorHAnsi" w:hAnsiTheme="minorHAnsi" w:cstheme="minorHAnsi"/>
+          <w:b w:val="0"/>
+          <w:bCs w:val="0"/>
+          <w:color w:val="auto"/>
+          <w:sz w:val="22"/>
+          <w:szCs w:val="22"/>
+        </w:rPr>
+        <w:t xml:space="preserve">, dies war einfach ein Zeit problem. </w:t>
       </w:r>
     </w:p>
     <w:p>
       <w:pPr>
-        <w:rPr>
-          <w:rFonts w:asciiTheme="majorHAnsi" w:eastAsiaTheme="majorEastAsia" w:hAnsiTheme="majorHAnsi" w:cstheme="majorBidi"/>
-          <w:b/>
-          <w:bCs/>
-          <w:color w:val="365F91" w:themeColor="accent1" w:themeShade="BF"/>
-          <w:sz w:val="28"/>
-          <w:szCs w:val="28"/>
-        </w:rPr>
-      </w:pPr>
+        <w:pStyle w:val="Heading1"/>
+        <w:numPr>
+          <w:ilvl w:val="0"/>
+          <w:numId w:val="0"/>
+        </w:numPr>
+        <w:rPr>
+          <w:b w:val="0"/>
+        </w:rPr>
+      </w:pPr>
+      <w:r>
+        <w:rPr>
+          <w:rFonts w:asciiTheme="minorHAnsi" w:eastAsiaTheme="minorHAnsi" w:hAnsiTheme="minorHAnsi" w:cstheme="minorHAnsi"/>
+          <w:b w:val="0"/>
+          <w:bCs w:val="0"/>
+          <w:color w:val="auto"/>
+          <w:sz w:val="22"/>
+          <w:szCs w:val="22"/>
+        </w:rPr>
+        <w:t xml:space="preserve">Das </w:t>
+      </w:r>
+      <w:r>
+        <w:rPr>
+          <w:rFonts w:asciiTheme="minorHAnsi" w:eastAsiaTheme="minorHAnsi" w:hAnsiTheme="minorHAnsi" w:cstheme="minorHAnsi"/>
+          <w:b w:val="0"/>
+          <w:bCs w:val="0"/>
+          <w:color w:val="auto"/>
+          <w:sz w:val="22"/>
+          <w:szCs w:val="22"/>
+        </w:rPr>
+        <w:t>Knopf-</w:t>
+      </w:r>
+      <w:r>
+        <w:rPr>
+          <w:rFonts w:asciiTheme="minorHAnsi" w:eastAsiaTheme="minorHAnsi" w:hAnsiTheme="minorHAnsi" w:cstheme="minorHAnsi"/>
+          <w:b w:val="0"/>
+          <w:bCs w:val="0"/>
+          <w:color w:val="auto"/>
+          <w:sz w:val="22"/>
+          <w:szCs w:val="22"/>
+        </w:rPr>
+        <w:t xml:space="preserve">layout ist </w:t>
+      </w:r>
+      <w:r>
+        <w:rPr>
+          <w:rFonts w:asciiTheme="minorHAnsi" w:eastAsiaTheme="minorHAnsi" w:hAnsiTheme="minorHAnsi" w:cstheme="minorHAnsi"/>
+          <w:b w:val="0"/>
+          <w:bCs w:val="0"/>
+          <w:color w:val="auto"/>
+          <w:sz w:val="22"/>
+          <w:szCs w:val="22"/>
+        </w:rPr>
+        <w:t>abhängig</w:t>
+      </w:r>
+      <w:r>
+        <w:rPr>
+          <w:rFonts w:asciiTheme="minorHAnsi" w:eastAsiaTheme="minorHAnsi" w:hAnsiTheme="minorHAnsi" w:cstheme="minorHAnsi"/>
+          <w:b w:val="0"/>
+          <w:bCs w:val="0"/>
+          <w:color w:val="auto"/>
+          <w:sz w:val="22"/>
+          <w:szCs w:val="22"/>
+        </w:rPr>
+        <w:t xml:space="preserve"> von der </w:t>
+      </w:r>
+      <w:r>
+        <w:rPr>
+          <w:rFonts w:asciiTheme="minorHAnsi" w:eastAsiaTheme="minorHAnsi" w:hAnsiTheme="minorHAnsi" w:cstheme="minorHAnsi"/>
+          <w:b w:val="0"/>
+          <w:bCs w:val="0"/>
+          <w:color w:val="auto"/>
+          <w:sz w:val="22"/>
+          <w:szCs w:val="22"/>
+        </w:rPr>
+        <w:t>Controller Marke,</w:t>
+      </w:r>
+      <w:r>
+        <w:rPr>
+          <w:rFonts w:asciiTheme="minorHAnsi" w:eastAsiaTheme="minorHAnsi" w:hAnsiTheme="minorHAnsi" w:cstheme="minorHAnsi"/>
+          <w:b w:val="0"/>
+          <w:bCs w:val="0"/>
+          <w:color w:val="auto"/>
+          <w:sz w:val="22"/>
+          <w:szCs w:val="22"/>
+        </w:rPr>
+        <w:t xml:space="preserve"> das hei</w:t>
+      </w:r>
+      <w:r>
+        <w:rPr>
+          <w:rFonts w:asciiTheme="minorHAnsi" w:eastAsiaTheme="minorHAnsi" w:hAnsiTheme="minorHAnsi" w:cstheme="minorHAnsi"/>
+          <w:b w:val="0"/>
+          <w:bCs w:val="0"/>
+          <w:color w:val="auto"/>
+          <w:sz w:val="22"/>
+          <w:szCs w:val="22"/>
+        </w:rPr>
+        <w:t>ß</w:t>
+      </w:r>
+      <w:r>
+        <w:rPr>
+          <w:rFonts w:asciiTheme="minorHAnsi" w:eastAsiaTheme="minorHAnsi" w:hAnsiTheme="minorHAnsi" w:cstheme="minorHAnsi"/>
+          <w:b w:val="0"/>
+          <w:bCs w:val="0"/>
+          <w:color w:val="auto"/>
+          <w:sz w:val="22"/>
+          <w:szCs w:val="22"/>
+        </w:rPr>
+        <w:t>t das</w:t>
+      </w:r>
+      <w:r>
+        <w:rPr>
+          <w:rFonts w:asciiTheme="minorHAnsi" w:eastAsiaTheme="minorHAnsi" w:hAnsiTheme="minorHAnsi" w:cstheme="minorHAnsi"/>
+          <w:b w:val="0"/>
+          <w:bCs w:val="0"/>
+          <w:color w:val="auto"/>
+          <w:sz w:val="22"/>
+          <w:szCs w:val="22"/>
+        </w:rPr>
+        <w:t xml:space="preserve"> he</w:t>
+      </w:r>
+      <w:r>
+        <w:rPr>
+          <w:rFonts w:asciiTheme="minorHAnsi" w:eastAsiaTheme="minorHAnsi" w:hAnsiTheme="minorHAnsi" w:cstheme="minorHAnsi"/>
+          <w:b w:val="0"/>
+          <w:bCs w:val="0"/>
+          <w:color w:val="auto"/>
+          <w:sz w:val="22"/>
+          <w:szCs w:val="22"/>
+        </w:rPr>
+        <w:t>ißt es ist zwar für jeden spielbar aber mit verschiedenen Knöpfen.</w:t>
+      </w:r>
       <w:r>
         <w:br w:type="page"/>
       </w:r>
     </w:p>
     <w:p>
       <w:pPr>
-        <w:pStyle w:val="berschrift1"/>
+        <w:pStyle w:val="Heading1"/>
       </w:pPr>
       <w:bookmarkStart w:id="23" w:name="_Toc166571028"/>
       <w:r>
-        <w:lastRenderedPageBreak/>
         <w:t>Quellen</w:t>
       </w:r>
       <w:bookmarkEnd w:id="23"/>
@@ -2826,12 +3568,11 @@
     </w:p>
     <w:p>
       <w:pPr>
-        <w:pStyle w:val="berschrift1"/>
+        <w:pStyle w:val="Heading1"/>
       </w:pPr>
       <w:bookmarkStart w:id="24" w:name="_Toc166570462"/>
       <w:bookmarkStart w:id="25" w:name="_Toc166571029"/>
       <w:r>
-        <w:lastRenderedPageBreak/>
         <w:t>Info</w:t>
       </w:r>
       <w:bookmarkEnd w:id="24"/>
@@ -2840,7 +3581,7 @@
     <w:p/>
     <w:p>
       <w:pPr>
-        <w:pStyle w:val="Listenabsatz"/>
+        <w:pStyle w:val="ListParagraph"/>
         <w:numPr>
           <w:ilvl w:val="0"/>
           <w:numId w:val="1"/>
@@ -2852,7 +3593,7 @@
     </w:p>
     <w:p>
       <w:pPr>
-        <w:pStyle w:val="Listenabsatz"/>
+        <w:pStyle w:val="ListParagraph"/>
         <w:numPr>
           <w:ilvl w:val="0"/>
           <w:numId w:val="1"/>
@@ -2941,16 +3682,8 @@
         <w:rPr>
           <w:b/>
         </w:rPr>
-        <w:t xml:space="preserve"> und happy </w:t>
-      </w:r>
-      <w:proofErr w:type="spellStart"/>
-      <w:r>
-        <w:rPr>
-          <w:b/>
-        </w:rPr>
-        <w:t>coding</w:t>
-      </w:r>
-      <w:proofErr w:type="spellEnd"/>
+        <w:t xml:space="preserve"> und happy coding</w:t>
+      </w:r>
       <w:r>
         <w:rPr>
           <w:b/>
@@ -2974,8 +3707,8 @@
       </w:pPr>
     </w:p>
     <w:sectPr>
-      <w:headerReference w:type="default" r:id="rId11"/>
-      <w:footerReference w:type="default" r:id="rId12"/>
+      <w:headerReference w:type="default" r:id="rId14"/>
+      <w:footerReference w:type="default" r:id="rId15"/>
       <w:pgSz w:w="11906" w:h="16838"/>
       <w:pgMar w:top="1417" w:right="1417" w:bottom="1134" w:left="1417" w:header="708" w:footer="708" w:gutter="0"/>
       <w:cols w:space="708"/>
@@ -2986,7 +3719,7 @@
 </file>
 
 <file path=word/endnotes.xml><?xml version="1.0" encoding="utf-8"?>
-<w:endnotes xmlns:wpc="http://schemas.microsoft.com/office/word/2010/wordprocessingCanvas" xmlns:cx="http://schemas.microsoft.com/office/drawing/2014/chartex" xmlns:cx1="http://schemas.microsoft.com/office/drawing/2015/9/8/chartex" xmlns:cx2="http://schemas.microsoft.com/office/drawing/2015/10/21/chartex" xmlns:cx3="http://schemas.microsoft.com/office/drawing/2016/5/9/chartex" xmlns:cx4="http://schemas.microsoft.com/office/drawing/2016/5/10/chartex" xmlns:cx5="http://schemas.microsoft.com/office/drawing/2016/5/11/chartex" xmlns:cx6="http://schemas.microsoft.com/office/drawing/2016/5/12/chartex" xmlns:cx7="http://schemas.microsoft.com/office/drawing/2016/5/13/chartex" xmlns:cx8="http://schemas.microsoft.com/office/drawing/2016/5/14/chartex" xmlns:mc="http://schemas.openxmlformats.org/markup-compatibility/2006" xmlns:aink="http://schemas.microsoft.com/office/drawing/2016/ink" xmlns:am3d="http://schemas.microsoft.com/office/drawing/2017/model3d" xmlns:o="urn:schemas-microsoft-com:office:office" xmlns:oel="http://schemas.microsoft.com/office/2019/extlst" xmlns:r="http://schemas.openxmlformats.org/officeDocument/2006/relationships" xmlns:m="http://schemas.openxmlformats.org/officeDocument/2006/math" xmlns:v="urn:schemas-microsoft-com:vml" xmlns:wp14="http://schemas.microsoft.com/office/word/2010/wordprocessingDrawing" xmlns:wp="http://schemas.openxmlformats.org/drawingml/2006/wordprocessingDrawing" xmlns:w10="urn:schemas-microsoft-com:office:word" xmlns:w="http://schemas.openxmlformats.org/wordprocessingml/2006/main" xmlns:w14="http://schemas.microsoft.com/office/word/2010/wordml" xmlns:w15="http://schemas.microsoft.com/office/word/2012/wordml" xmlns:w16cex="http://schemas.microsoft.com/office/word/2018/wordml/cex" xmlns:w16cid="http://schemas.microsoft.com/office/word/2016/wordml/cid" xmlns:w16="http://schemas.microsoft.com/office/word/2018/wordml" xmlns:w16du="http://schemas.microsoft.com/office/word/2023/wordml/word16du" xmlns:w16sdtdh="http://schemas.microsoft.com/office/word/2020/wordml/sdtdatahash" xmlns:w16se="http://schemas.microsoft.com/office/word/2015/wordml/symex" xmlns:wpg="http://schemas.microsoft.com/office/word/2010/wordprocessingGroup" xmlns:wpi="http://schemas.microsoft.com/office/word/2010/wordprocessingInk" xmlns:wne="http://schemas.microsoft.com/office/word/2006/wordml" xmlns:wps="http://schemas.microsoft.com/office/word/2010/wordprocessingShape" mc:Ignorable="w14 w15 w16se w16cid w16 w16cex w16sdtdh w16du wp14">
+<w:endnotes xmlns:wpc="http://schemas.microsoft.com/office/word/2010/wordprocessingCanvas" xmlns:cx="http://schemas.microsoft.com/office/drawing/2014/chartex" xmlns:cx1="http://schemas.microsoft.com/office/drawing/2015/9/8/chartex" xmlns:cx2="http://schemas.microsoft.com/office/drawing/2015/10/21/chartex" xmlns:cx3="http://schemas.microsoft.com/office/drawing/2016/5/9/chartex" xmlns:cx4="http://schemas.microsoft.com/office/drawing/2016/5/10/chartex" xmlns:cx5="http://schemas.microsoft.com/office/drawing/2016/5/11/chartex" xmlns:cx6="http://schemas.microsoft.com/office/drawing/2016/5/12/chartex" xmlns:cx7="http://schemas.microsoft.com/office/drawing/2016/5/13/chartex" xmlns:cx8="http://schemas.microsoft.com/office/drawing/2016/5/14/chartex" xmlns:mc="http://schemas.openxmlformats.org/markup-compatibility/2006" xmlns:aink="http://schemas.microsoft.com/office/drawing/2016/ink" xmlns:am3d="http://schemas.microsoft.com/office/drawing/2017/model3d" xmlns:o="urn:schemas-microsoft-com:office:office" xmlns:oel="http://schemas.microsoft.com/office/2019/extlst" xmlns:r="http://schemas.openxmlformats.org/officeDocument/2006/relationships" xmlns:m="http://schemas.openxmlformats.org/officeDocument/2006/math" xmlns:v="urn:schemas-microsoft-com:vml" xmlns:wp14="http://schemas.microsoft.com/office/word/2010/wordprocessingDrawing" xmlns:wp="http://schemas.openxmlformats.org/drawingml/2006/wordprocessingDrawing" xmlns:w10="urn:schemas-microsoft-com:office:word" xmlns:w="http://schemas.openxmlformats.org/wordprocessingml/2006/main" xmlns:w14="http://schemas.microsoft.com/office/word/2010/wordml" xmlns:w15="http://schemas.microsoft.com/office/word/2012/wordml" xmlns:w16cex="http://schemas.microsoft.com/office/word/2018/wordml/cex" xmlns:w16cid="http://schemas.microsoft.com/office/word/2016/wordml/cid" xmlns:w16="http://schemas.microsoft.com/office/word/2018/wordml" xmlns:w16sdtdh="http://schemas.microsoft.com/office/word/2020/wordml/sdtdatahash" xmlns:w16se="http://schemas.microsoft.com/office/word/2015/wordml/symex" xmlns:wpg="http://schemas.microsoft.com/office/word/2010/wordprocessingGroup" xmlns:wpi="http://schemas.microsoft.com/office/word/2010/wordprocessingInk" xmlns:wne="http://schemas.microsoft.com/office/word/2006/wordml" xmlns:wps="http://schemas.microsoft.com/office/word/2010/wordprocessingShape" mc:Ignorable="w14 w15 w16se w16cid w16 w16cex w16sdtdh wp14">
   <w:endnote w:type="separator" w:id="-1">
     <w:p>
       <w:pPr>
@@ -3005,16 +3738,23 @@
       <w:r>
         <w:continuationSeparator/>
       </w:r>
+    </w:p>
+  </w:endnote>
+  <w:endnote w:type="continuationNotice" w:id="1">
+    <w:p>
+      <w:pPr>
+        <w:spacing w:after="0" w:line="240" w:lineRule="auto"/>
+      </w:pPr>
     </w:p>
   </w:endnote>
 </w:endnotes>
 </file>
 
 <file path=word/footer1.xml><?xml version="1.0" encoding="utf-8"?>
-<w:ftr xmlns:wpc="http://schemas.microsoft.com/office/word/2010/wordprocessingCanvas" xmlns:cx="http://schemas.microsoft.com/office/drawing/2014/chartex" xmlns:cx1="http://schemas.microsoft.com/office/drawing/2015/9/8/chartex" xmlns:cx2="http://schemas.microsoft.com/office/drawing/2015/10/21/chartex" xmlns:cx3="http://schemas.microsoft.com/office/drawing/2016/5/9/chartex" xmlns:cx4="http://schemas.microsoft.com/office/drawing/2016/5/10/chartex" xmlns:cx5="http://schemas.microsoft.com/office/drawing/2016/5/11/chartex" xmlns:cx6="http://schemas.microsoft.com/office/drawing/2016/5/12/chartex" xmlns:cx7="http://schemas.microsoft.com/office/drawing/2016/5/13/chartex" xmlns:cx8="http://schemas.microsoft.com/office/drawing/2016/5/14/chartex" xmlns:mc="http://schemas.openxmlformats.org/markup-compatibility/2006" xmlns:aink="http://schemas.microsoft.com/office/drawing/2016/ink" xmlns:am3d="http://schemas.microsoft.com/office/drawing/2017/model3d" xmlns:o="urn:schemas-microsoft-com:office:office" xmlns:oel="http://schemas.microsoft.com/office/2019/extlst" xmlns:r="http://schemas.openxmlformats.org/officeDocument/2006/relationships" xmlns:m="http://schemas.openxmlformats.org/officeDocument/2006/math" xmlns:v="urn:schemas-microsoft-com:vml" xmlns:wp14="http://schemas.microsoft.com/office/word/2010/wordprocessingDrawing" xmlns:wp="http://schemas.openxmlformats.org/drawingml/2006/wordprocessingDrawing" xmlns:w10="urn:schemas-microsoft-com:office:word" xmlns:w="http://schemas.openxmlformats.org/wordprocessingml/2006/main" xmlns:w14="http://schemas.microsoft.com/office/word/2010/wordml" xmlns:w15="http://schemas.microsoft.com/office/word/2012/wordml" xmlns:w16cex="http://schemas.microsoft.com/office/word/2018/wordml/cex" xmlns:w16cid="http://schemas.microsoft.com/office/word/2016/wordml/cid" xmlns:w16="http://schemas.microsoft.com/office/word/2018/wordml" xmlns:w16du="http://schemas.microsoft.com/office/word/2023/wordml/word16du" xmlns:w16sdtdh="http://schemas.microsoft.com/office/word/2020/wordml/sdtdatahash" xmlns:w16se="http://schemas.microsoft.com/office/word/2015/wordml/symex" xmlns:wpg="http://schemas.microsoft.com/office/word/2010/wordprocessingGroup" xmlns:wpi="http://schemas.microsoft.com/office/word/2010/wordprocessingInk" xmlns:wne="http://schemas.microsoft.com/office/word/2006/wordml" xmlns:wps="http://schemas.microsoft.com/office/word/2010/wordprocessingShape" mc:Ignorable="w14 w15 w16se w16cid w16 w16cex w16sdtdh w16du wp14">
+<w:ftr xmlns:wpc="http://schemas.microsoft.com/office/word/2010/wordprocessingCanvas" xmlns:cx="http://schemas.microsoft.com/office/drawing/2014/chartex" xmlns:cx1="http://schemas.microsoft.com/office/drawing/2015/9/8/chartex" xmlns:cx2="http://schemas.microsoft.com/office/drawing/2015/10/21/chartex" xmlns:cx3="http://schemas.microsoft.com/office/drawing/2016/5/9/chartex" xmlns:cx4="http://schemas.microsoft.com/office/drawing/2016/5/10/chartex" xmlns:cx5="http://schemas.microsoft.com/office/drawing/2016/5/11/chartex" xmlns:cx6="http://schemas.microsoft.com/office/drawing/2016/5/12/chartex" xmlns:cx7="http://schemas.microsoft.com/office/drawing/2016/5/13/chartex" xmlns:cx8="http://schemas.microsoft.com/office/drawing/2016/5/14/chartex" xmlns:mc="http://schemas.openxmlformats.org/markup-compatibility/2006" xmlns:aink="http://schemas.microsoft.com/office/drawing/2016/ink" xmlns:am3d="http://schemas.microsoft.com/office/drawing/2017/model3d" xmlns:o="urn:schemas-microsoft-com:office:office" xmlns:oel="http://schemas.microsoft.com/office/2019/extlst" xmlns:r="http://schemas.openxmlformats.org/officeDocument/2006/relationships" xmlns:m="http://schemas.openxmlformats.org/officeDocument/2006/math" xmlns:v="urn:schemas-microsoft-com:vml" xmlns:wp14="http://schemas.microsoft.com/office/word/2010/wordprocessingDrawing" xmlns:wp="http://schemas.openxmlformats.org/drawingml/2006/wordprocessingDrawing" xmlns:w10="urn:schemas-microsoft-com:office:word" xmlns:w="http://schemas.openxmlformats.org/wordprocessingml/2006/main" xmlns:w14="http://schemas.microsoft.com/office/word/2010/wordml" xmlns:w15="http://schemas.microsoft.com/office/word/2012/wordml" xmlns:w16cex="http://schemas.microsoft.com/office/word/2018/wordml/cex" xmlns:w16cid="http://schemas.microsoft.com/office/word/2016/wordml/cid" xmlns:w16="http://schemas.microsoft.com/office/word/2018/wordml" xmlns:w16sdtdh="http://schemas.microsoft.com/office/word/2020/wordml/sdtdatahash" xmlns:w16se="http://schemas.microsoft.com/office/word/2015/wordml/symex" xmlns:wpg="http://schemas.microsoft.com/office/word/2010/wordprocessingGroup" xmlns:wpi="http://schemas.microsoft.com/office/word/2010/wordprocessingInk" xmlns:wne="http://schemas.microsoft.com/office/word/2006/wordml" xmlns:wps="http://schemas.microsoft.com/office/word/2010/wordprocessingShape" mc:Ignorable="w14 w15 w16se w16cid w16 w16cex w16sdtdh wp14">
   <w:p>
     <w:pPr>
-      <w:pStyle w:val="Fuzeile"/>
+      <w:pStyle w:val="Footer"/>
       <w:jc w:val="center"/>
       <w:rPr>
         <w:color w:val="4F81BD" w:themeColor="accent1"/>
@@ -3099,14 +3839,14 @@
   </w:p>
   <w:p>
     <w:pPr>
-      <w:pStyle w:val="Fuzeile"/>
+      <w:pStyle w:val="Footer"/>
     </w:pPr>
   </w:p>
 </w:ftr>
 </file>
 
 <file path=word/footnotes.xml><?xml version="1.0" encoding="utf-8"?>
-<w:footnotes xmlns:wpc="http://schemas.microsoft.com/office/word/2010/wordprocessingCanvas" xmlns:cx="http://schemas.microsoft.com/office/drawing/2014/chartex" xmlns:cx1="http://schemas.microsoft.com/office/drawing/2015/9/8/chartex" xmlns:cx2="http://schemas.microsoft.com/office/drawing/2015/10/21/chartex" xmlns:cx3="http://schemas.microsoft.com/office/drawing/2016/5/9/chartex" xmlns:cx4="http://schemas.microsoft.com/office/drawing/2016/5/10/chartex" xmlns:cx5="http://schemas.microsoft.com/office/drawing/2016/5/11/chartex" xmlns:cx6="http://schemas.microsoft.com/office/drawing/2016/5/12/chartex" xmlns:cx7="http://schemas.microsoft.com/office/drawing/2016/5/13/chartex" xmlns:cx8="http://schemas.microsoft.com/office/drawing/2016/5/14/chartex" xmlns:mc="http://schemas.openxmlformats.org/markup-compatibility/2006" xmlns:aink="http://schemas.microsoft.com/office/drawing/2016/ink" xmlns:am3d="http://schemas.microsoft.com/office/drawing/2017/model3d" xmlns:o="urn:schemas-microsoft-com:office:office" xmlns:oel="http://schemas.microsoft.com/office/2019/extlst" xmlns:r="http://schemas.openxmlformats.org/officeDocument/2006/relationships" xmlns:m="http://schemas.openxmlformats.org/officeDocument/2006/math" xmlns:v="urn:schemas-microsoft-com:vml" xmlns:wp14="http://schemas.microsoft.com/office/word/2010/wordprocessingDrawing" xmlns:wp="http://schemas.openxmlformats.org/drawingml/2006/wordprocessingDrawing" xmlns:w10="urn:schemas-microsoft-com:office:word" xmlns:w="http://schemas.openxmlformats.org/wordprocessingml/2006/main" xmlns:w14="http://schemas.microsoft.com/office/word/2010/wordml" xmlns:w15="http://schemas.microsoft.com/office/word/2012/wordml" xmlns:w16cex="http://schemas.microsoft.com/office/word/2018/wordml/cex" xmlns:w16cid="http://schemas.microsoft.com/office/word/2016/wordml/cid" xmlns:w16="http://schemas.microsoft.com/office/word/2018/wordml" xmlns:w16du="http://schemas.microsoft.com/office/word/2023/wordml/word16du" xmlns:w16sdtdh="http://schemas.microsoft.com/office/word/2020/wordml/sdtdatahash" xmlns:w16se="http://schemas.microsoft.com/office/word/2015/wordml/symex" xmlns:wpg="http://schemas.microsoft.com/office/word/2010/wordprocessingGroup" xmlns:wpi="http://schemas.microsoft.com/office/word/2010/wordprocessingInk" xmlns:wne="http://schemas.microsoft.com/office/word/2006/wordml" xmlns:wps="http://schemas.microsoft.com/office/word/2010/wordprocessingShape" mc:Ignorable="w14 w15 w16se w16cid w16 w16cex w16sdtdh w16du wp14">
+<w:footnotes xmlns:wpc="http://schemas.microsoft.com/office/word/2010/wordprocessingCanvas" xmlns:cx="http://schemas.microsoft.com/office/drawing/2014/chartex" xmlns:cx1="http://schemas.microsoft.com/office/drawing/2015/9/8/chartex" xmlns:cx2="http://schemas.microsoft.com/office/drawing/2015/10/21/chartex" xmlns:cx3="http://schemas.microsoft.com/office/drawing/2016/5/9/chartex" xmlns:cx4="http://schemas.microsoft.com/office/drawing/2016/5/10/chartex" xmlns:cx5="http://schemas.microsoft.com/office/drawing/2016/5/11/chartex" xmlns:cx6="http://schemas.microsoft.com/office/drawing/2016/5/12/chartex" xmlns:cx7="http://schemas.microsoft.com/office/drawing/2016/5/13/chartex" xmlns:cx8="http://schemas.microsoft.com/office/drawing/2016/5/14/chartex" xmlns:mc="http://schemas.openxmlformats.org/markup-compatibility/2006" xmlns:aink="http://schemas.microsoft.com/office/drawing/2016/ink" xmlns:am3d="http://schemas.microsoft.com/office/drawing/2017/model3d" xmlns:o="urn:schemas-microsoft-com:office:office" xmlns:oel="http://schemas.microsoft.com/office/2019/extlst" xmlns:r="http://schemas.openxmlformats.org/officeDocument/2006/relationships" xmlns:m="http://schemas.openxmlformats.org/officeDocument/2006/math" xmlns:v="urn:schemas-microsoft-com:vml" xmlns:wp14="http://schemas.microsoft.com/office/word/2010/wordprocessingDrawing" xmlns:wp="http://schemas.openxmlformats.org/drawingml/2006/wordprocessingDrawing" xmlns:w10="urn:schemas-microsoft-com:office:word" xmlns:w="http://schemas.openxmlformats.org/wordprocessingml/2006/main" xmlns:w14="http://schemas.microsoft.com/office/word/2010/wordml" xmlns:w15="http://schemas.microsoft.com/office/word/2012/wordml" xmlns:w16cex="http://schemas.microsoft.com/office/word/2018/wordml/cex" xmlns:w16cid="http://schemas.microsoft.com/office/word/2016/wordml/cid" xmlns:w16="http://schemas.microsoft.com/office/word/2018/wordml" xmlns:w16sdtdh="http://schemas.microsoft.com/office/word/2020/wordml/sdtdatahash" xmlns:w16se="http://schemas.microsoft.com/office/word/2015/wordml/symex" xmlns:wpg="http://schemas.microsoft.com/office/word/2010/wordprocessingGroup" xmlns:wpi="http://schemas.microsoft.com/office/word/2010/wordprocessingInk" xmlns:wne="http://schemas.microsoft.com/office/word/2006/wordml" xmlns:wps="http://schemas.microsoft.com/office/word/2010/wordprocessingShape" mc:Ignorable="w14 w15 w16se w16cid w16 w16cex w16sdtdh wp14">
   <w:footnote w:type="separator" w:id="-1">
     <w:p>
       <w:pPr>
@@ -3125,51 +3865,166 @@
       <w:r>
         <w:continuationSeparator/>
       </w:r>
+    </w:p>
+  </w:footnote>
+  <w:footnote w:type="continuationNotice" w:id="1">
+    <w:p>
+      <w:pPr>
+        <w:spacing w:after="0" w:line="240" w:lineRule="auto"/>
+      </w:pPr>
     </w:p>
   </w:footnote>
 </w:footnotes>
 </file>
 
 <file path=word/header1.xml><?xml version="1.0" encoding="utf-8"?>
-<w:hdr xmlns:wpc="http://schemas.microsoft.com/office/word/2010/wordprocessingCanvas" xmlns:cx="http://schemas.microsoft.com/office/drawing/2014/chartex" xmlns:cx1="http://schemas.microsoft.com/office/drawing/2015/9/8/chartex" xmlns:cx2="http://schemas.microsoft.com/office/drawing/2015/10/21/chartex" xmlns:cx3="http://schemas.microsoft.com/office/drawing/2016/5/9/chartex" xmlns:cx4="http://schemas.microsoft.com/office/drawing/2016/5/10/chartex" xmlns:cx5="http://schemas.microsoft.com/office/drawing/2016/5/11/chartex" xmlns:cx6="http://schemas.microsoft.com/office/drawing/2016/5/12/chartex" xmlns:cx7="http://schemas.microsoft.com/office/drawing/2016/5/13/chartex" xmlns:cx8="http://schemas.microsoft.com/office/drawing/2016/5/14/chartex" xmlns:mc="http://schemas.openxmlformats.org/markup-compatibility/2006" xmlns:aink="http://schemas.microsoft.com/office/drawing/2016/ink" xmlns:am3d="http://schemas.microsoft.com/office/drawing/2017/model3d" xmlns:o="urn:schemas-microsoft-com:office:office" xmlns:oel="http://schemas.microsoft.com/office/2019/extlst" xmlns:r="http://schemas.openxmlformats.org/officeDocument/2006/relationships" xmlns:m="http://schemas.openxmlformats.org/officeDocument/2006/math" xmlns:v="urn:schemas-microsoft-com:vml" xmlns:wp14="http://schemas.microsoft.com/office/word/2010/wordprocessingDrawing" xmlns:wp="http://schemas.openxmlformats.org/drawingml/2006/wordprocessingDrawing" xmlns:w10="urn:schemas-microsoft-com:office:word" xmlns:w="http://schemas.openxmlformats.org/wordprocessingml/2006/main" xmlns:w14="http://schemas.microsoft.com/office/word/2010/wordml" xmlns:w15="http://schemas.microsoft.com/office/word/2012/wordml" xmlns:w16cex="http://schemas.microsoft.com/office/word/2018/wordml/cex" xmlns:w16cid="http://schemas.microsoft.com/office/word/2016/wordml/cid" xmlns:w16="http://schemas.microsoft.com/office/word/2018/wordml" xmlns:w16du="http://schemas.microsoft.com/office/word/2023/wordml/word16du" xmlns:w16sdtdh="http://schemas.microsoft.com/office/word/2020/wordml/sdtdatahash" xmlns:w16se="http://schemas.microsoft.com/office/word/2015/wordml/symex" xmlns:wpg="http://schemas.microsoft.com/office/word/2010/wordprocessingGroup" xmlns:wpi="http://schemas.microsoft.com/office/word/2010/wordprocessingInk" xmlns:wne="http://schemas.microsoft.com/office/word/2006/wordml" xmlns:wps="http://schemas.microsoft.com/office/word/2010/wordprocessingShape" mc:Ignorable="w14 w15 w16se w16cid w16 w16cex w16sdtdh w16du wp14">
+<w:hdr xmlns:wpc="http://schemas.microsoft.com/office/word/2010/wordprocessingCanvas" xmlns:cx="http://schemas.microsoft.com/office/drawing/2014/chartex" xmlns:cx1="http://schemas.microsoft.com/office/drawing/2015/9/8/chartex" xmlns:cx2="http://schemas.microsoft.com/office/drawing/2015/10/21/chartex" xmlns:cx3="http://schemas.microsoft.com/office/drawing/2016/5/9/chartex" xmlns:cx4="http://schemas.microsoft.com/office/drawing/2016/5/10/chartex" xmlns:cx5="http://schemas.microsoft.com/office/drawing/2016/5/11/chartex" xmlns:cx6="http://schemas.microsoft.com/office/drawing/2016/5/12/chartex" xmlns:cx7="http://schemas.microsoft.com/office/drawing/2016/5/13/chartex" xmlns:cx8="http://schemas.microsoft.com/office/drawing/2016/5/14/chartex" xmlns:mc="http://schemas.openxmlformats.org/markup-compatibility/2006" xmlns:aink="http://schemas.microsoft.com/office/drawing/2016/ink" xmlns:am3d="http://schemas.microsoft.com/office/drawing/2017/model3d" xmlns:o="urn:schemas-microsoft-com:office:office" xmlns:oel="http://schemas.microsoft.com/office/2019/extlst" xmlns:r="http://schemas.openxmlformats.org/officeDocument/2006/relationships" xmlns:m="http://schemas.openxmlformats.org/officeDocument/2006/math" xmlns:v="urn:schemas-microsoft-com:vml" xmlns:wp14="http://schemas.microsoft.com/office/word/2010/wordprocessingDrawing" xmlns:wp="http://schemas.openxmlformats.org/drawingml/2006/wordprocessingDrawing" xmlns:w10="urn:schemas-microsoft-com:office:word" xmlns:w="http://schemas.openxmlformats.org/wordprocessingml/2006/main" xmlns:w14="http://schemas.microsoft.com/office/word/2010/wordml" xmlns:w15="http://schemas.microsoft.com/office/word/2012/wordml" xmlns:w16cex="http://schemas.microsoft.com/office/word/2018/wordml/cex" xmlns:w16cid="http://schemas.microsoft.com/office/word/2016/wordml/cid" xmlns:w16="http://schemas.microsoft.com/office/word/2018/wordml" xmlns:w16sdtdh="http://schemas.microsoft.com/office/word/2020/wordml/sdtdatahash" xmlns:w16se="http://schemas.microsoft.com/office/word/2015/wordml/symex" xmlns:wpg="http://schemas.microsoft.com/office/word/2010/wordprocessingGroup" xmlns:wpi="http://schemas.microsoft.com/office/word/2010/wordprocessingInk" xmlns:wne="http://schemas.microsoft.com/office/word/2006/wordml" xmlns:wps="http://schemas.microsoft.com/office/word/2010/wordprocessingShape" mc:Ignorable="w14 w15 w16se w16cid w16 w16cex w16sdtdh wp14">
   <w:p>
     <w:pPr>
-      <w:pStyle w:val="Kopfzeile"/>
+      <w:pStyle w:val="Header"/>
     </w:pPr>
     <w:r>
-      <w:rPr>
-        <w:highlight w:val="yellow"/>
-      </w:rPr>
-      <w:t>Projektname</w:t>
+      <w:t>Knight fight</w:t>
     </w:r>
     <w:r>
-      <w:rPr>
-        <w:highlight w:val="yellow"/>
-      </w:rPr>
       <w:tab/>
-      <w:t>Klasse</w:t>
     </w:r>
     <w:r>
-      <w:rPr>
-        <w:highlight w:val="yellow"/>
-      </w:rPr>
+      <w:t>1ahif</w:t>
+    </w:r>
+    <w:r>
       <w:tab/>
-      <w:t>Jahr</w:t>
+    </w:r>
+    <w:r>
+      <w:t>2024</w:t>
     </w:r>
   </w:p>
 </w:hdr>
 </file>
 
 <file path=word/numbering.xml><?xml version="1.0" encoding="utf-8"?>
-<w:numbering xmlns:wpc="http://schemas.microsoft.com/office/word/2010/wordprocessingCanvas" xmlns:cx="http://schemas.microsoft.com/office/drawing/2014/chartex" xmlns:cx1="http://schemas.microsoft.com/office/drawing/2015/9/8/chartex" xmlns:cx2="http://schemas.microsoft.com/office/drawing/2015/10/21/chartex" xmlns:cx3="http://schemas.microsoft.com/office/drawing/2016/5/9/chartex" xmlns:cx4="http://schemas.microsoft.com/office/drawing/2016/5/10/chartex" xmlns:cx5="http://schemas.microsoft.com/office/drawing/2016/5/11/chartex" xmlns:cx6="http://schemas.microsoft.com/office/drawing/2016/5/12/chartex" xmlns:cx7="http://schemas.microsoft.com/office/drawing/2016/5/13/chartex" xmlns:cx8="http://schemas.microsoft.com/office/drawing/2016/5/14/chartex" xmlns:mc="http://schemas.openxmlformats.org/markup-compatibility/2006" xmlns:aink="http://schemas.microsoft.com/office/drawing/2016/ink" xmlns:am3d="http://schemas.microsoft.com/office/drawing/2017/model3d" xmlns:o="urn:schemas-microsoft-com:office:office" xmlns:oel="http://schemas.microsoft.com/office/2019/extlst" xmlns:r="http://schemas.openxmlformats.org/officeDocument/2006/relationships" xmlns:m="http://schemas.openxmlformats.org/officeDocument/2006/math" xmlns:v="urn:schemas-microsoft-com:vml" xmlns:wp14="http://schemas.microsoft.com/office/word/2010/wordprocessingDrawing" xmlns:wp="http://schemas.openxmlformats.org/drawingml/2006/wordprocessingDrawing" xmlns:w10="urn:schemas-microsoft-com:office:word" xmlns:w="http://schemas.openxmlformats.org/wordprocessingml/2006/main" xmlns:w14="http://schemas.microsoft.com/office/word/2010/wordml" xmlns:w15="http://schemas.microsoft.com/office/word/2012/wordml" xmlns:w16cex="http://schemas.microsoft.com/office/word/2018/wordml/cex" xmlns:w16cid="http://schemas.microsoft.com/office/word/2016/wordml/cid" xmlns:w16="http://schemas.microsoft.com/office/word/2018/wordml" xmlns:w16du="http://schemas.microsoft.com/office/word/2023/wordml/word16du" xmlns:w16sdtdh="http://schemas.microsoft.com/office/word/2020/wordml/sdtdatahash" xmlns:w16se="http://schemas.microsoft.com/office/word/2015/wordml/symex" xmlns:wpg="http://schemas.microsoft.com/office/word/2010/wordprocessingGroup" xmlns:wpi="http://schemas.microsoft.com/office/word/2010/wordprocessingInk" xmlns:wne="http://schemas.microsoft.com/office/word/2006/wordml" xmlns:wps="http://schemas.microsoft.com/office/word/2010/wordprocessingShape" mc:Ignorable="w14 w15 w16se w16cid w16 w16cex w16sdtdh w16du wp14">
+<w:numbering xmlns:wpc="http://schemas.microsoft.com/office/word/2010/wordprocessingCanvas" xmlns:cx="http://schemas.microsoft.com/office/drawing/2014/chartex" xmlns:cx1="http://schemas.microsoft.com/office/drawing/2015/9/8/chartex" xmlns:cx2="http://schemas.microsoft.com/office/drawing/2015/10/21/chartex" xmlns:cx3="http://schemas.microsoft.com/office/drawing/2016/5/9/chartex" xmlns:cx4="http://schemas.microsoft.com/office/drawing/2016/5/10/chartex" xmlns:cx5="http://schemas.microsoft.com/office/drawing/2016/5/11/chartex" xmlns:cx6="http://schemas.microsoft.com/office/drawing/2016/5/12/chartex" xmlns:cx7="http://schemas.microsoft.com/office/drawing/2016/5/13/chartex" xmlns:cx8="http://schemas.microsoft.com/office/drawing/2016/5/14/chartex" xmlns:mc="http://schemas.openxmlformats.org/markup-compatibility/2006" xmlns:aink="http://schemas.microsoft.com/office/drawing/2016/ink" xmlns:am3d="http://schemas.microsoft.com/office/drawing/2017/model3d" xmlns:o="urn:schemas-microsoft-com:office:office" xmlns:oel="http://schemas.microsoft.com/office/2019/extlst" xmlns:r="http://schemas.openxmlformats.org/officeDocument/2006/relationships" xmlns:m="http://schemas.openxmlformats.org/officeDocument/2006/math" xmlns:v="urn:schemas-microsoft-com:vml" xmlns:wp14="http://schemas.microsoft.com/office/word/2010/wordprocessingDrawing" xmlns:wp="http://schemas.openxmlformats.org/drawingml/2006/wordprocessingDrawing" xmlns:w10="urn:schemas-microsoft-com:office:word" xmlns:w="http://schemas.openxmlformats.org/wordprocessingml/2006/main" xmlns:w14="http://schemas.microsoft.com/office/word/2010/wordml" xmlns:w15="http://schemas.microsoft.com/office/word/2012/wordml" xmlns:w16cex="http://schemas.microsoft.com/office/word/2018/wordml/cex" xmlns:w16cid="http://schemas.microsoft.com/office/word/2016/wordml/cid" xmlns:w16="http://schemas.microsoft.com/office/word/2018/wordml" xmlns:w16sdtdh="http://schemas.microsoft.com/office/word/2020/wordml/sdtdatahash" xmlns:w16se="http://schemas.microsoft.com/office/word/2015/wordml/symex" xmlns:wpg="http://schemas.microsoft.com/office/word/2010/wordprocessingGroup" xmlns:wpi="http://schemas.microsoft.com/office/word/2010/wordprocessingInk" xmlns:wne="http://schemas.microsoft.com/office/word/2006/wordml" xmlns:wps="http://schemas.microsoft.com/office/word/2010/wordprocessingShape" mc:Ignorable="w14 w15 w16se w16cid w16 w16cex w16sdtdh wp14">
   <w:abstractNum w:abstractNumId="0" w15:restartNumberingAfterBreak="0">
+    <w:nsid w:val="2AB87EE5"/>
+    <w:multiLevelType w:val="hybridMultilevel"/>
+    <w:tmpl w:val="FC62BE52"/>
+    <w:lvl w:ilvl="0" w:tplc="04070001">
+      <w:start w:val="1"/>
+      <w:numFmt w:val="bullet"/>
+      <w:lvlText w:val=""/>
+      <w:lvlJc w:val="left"/>
+      <w:pPr>
+        <w:ind w:left="720" w:hanging="360"/>
+      </w:pPr>
+      <w:rPr>
+        <w:rFonts w:ascii="Symbol" w:hAnsi="Symbol" w:hint="default"/>
+      </w:rPr>
+    </w:lvl>
+    <w:lvl w:ilvl="1" w:tplc="04070003" w:tentative="1">
+      <w:start w:val="1"/>
+      <w:numFmt w:val="bullet"/>
+      <w:lvlText w:val="o"/>
+      <w:lvlJc w:val="left"/>
+      <w:pPr>
+        <w:ind w:left="1440" w:hanging="360"/>
+      </w:pPr>
+      <w:rPr>
+        <w:rFonts w:ascii="Courier New" w:hAnsi="Courier New" w:cs="Courier New" w:hint="default"/>
+      </w:rPr>
+    </w:lvl>
+    <w:lvl w:ilvl="2" w:tplc="04070005" w:tentative="1">
+      <w:start w:val="1"/>
+      <w:numFmt w:val="bullet"/>
+      <w:lvlText w:val=""/>
+      <w:lvlJc w:val="left"/>
+      <w:pPr>
+        <w:ind w:left="2160" w:hanging="360"/>
+      </w:pPr>
+      <w:rPr>
+        <w:rFonts w:ascii="Wingdings" w:hAnsi="Wingdings" w:hint="default"/>
+      </w:rPr>
+    </w:lvl>
+    <w:lvl w:ilvl="3" w:tplc="04070001" w:tentative="1">
+      <w:start w:val="1"/>
+      <w:numFmt w:val="bullet"/>
+      <w:lvlText w:val=""/>
+      <w:lvlJc w:val="left"/>
+      <w:pPr>
+        <w:ind w:left="2880" w:hanging="360"/>
+      </w:pPr>
+      <w:rPr>
+        <w:rFonts w:ascii="Symbol" w:hAnsi="Symbol" w:hint="default"/>
+      </w:rPr>
+    </w:lvl>
+    <w:lvl w:ilvl="4" w:tplc="04070003" w:tentative="1">
+      <w:start w:val="1"/>
+      <w:numFmt w:val="bullet"/>
+      <w:lvlText w:val="o"/>
+      <w:lvlJc w:val="left"/>
+      <w:pPr>
+        <w:ind w:left="3600" w:hanging="360"/>
+      </w:pPr>
+      <w:rPr>
+        <w:rFonts w:ascii="Courier New" w:hAnsi="Courier New" w:cs="Courier New" w:hint="default"/>
+      </w:rPr>
+    </w:lvl>
+    <w:lvl w:ilvl="5" w:tplc="04070005" w:tentative="1">
+      <w:start w:val="1"/>
+      <w:numFmt w:val="bullet"/>
+      <w:lvlText w:val=""/>
+      <w:lvlJc w:val="left"/>
+      <w:pPr>
+        <w:ind w:left="4320" w:hanging="360"/>
+      </w:pPr>
+      <w:rPr>
+        <w:rFonts w:ascii="Wingdings" w:hAnsi="Wingdings" w:hint="default"/>
+      </w:rPr>
+    </w:lvl>
+    <w:lvl w:ilvl="6" w:tplc="04070001" w:tentative="1">
+      <w:start w:val="1"/>
+      <w:numFmt w:val="bullet"/>
+      <w:lvlText w:val=""/>
+      <w:lvlJc w:val="left"/>
+      <w:pPr>
+        <w:ind w:left="5040" w:hanging="360"/>
+      </w:pPr>
+      <w:rPr>
+        <w:rFonts w:ascii="Symbol" w:hAnsi="Symbol" w:hint="default"/>
+      </w:rPr>
+    </w:lvl>
+    <w:lvl w:ilvl="7" w:tplc="04070003" w:tentative="1">
+      <w:start w:val="1"/>
+      <w:numFmt w:val="bullet"/>
+      <w:lvlText w:val="o"/>
+      <w:lvlJc w:val="left"/>
+      <w:pPr>
+        <w:ind w:left="5760" w:hanging="360"/>
+      </w:pPr>
+      <w:rPr>
+        <w:rFonts w:ascii="Courier New" w:hAnsi="Courier New" w:cs="Courier New" w:hint="default"/>
+      </w:rPr>
+    </w:lvl>
+    <w:lvl w:ilvl="8" w:tplc="04070005" w:tentative="1">
+      <w:start w:val="1"/>
+      <w:numFmt w:val="bullet"/>
+      <w:lvlText w:val=""/>
+      <w:lvlJc w:val="left"/>
+      <w:pPr>
+        <w:ind w:left="6480" w:hanging="360"/>
+      </w:pPr>
+      <w:rPr>
+        <w:rFonts w:ascii="Wingdings" w:hAnsi="Wingdings" w:hint="default"/>
+      </w:rPr>
+    </w:lvl>
+  </w:abstractNum>
+  <w:abstractNum w:abstractNumId="1" w15:restartNumberingAfterBreak="0">
     <w:nsid w:val="500224E0"/>
     <w:multiLevelType w:val="multilevel"/>
     <w:tmpl w:val="0C070025"/>
     <w:lvl w:ilvl="0">
       <w:start w:val="1"/>
       <w:numFmt w:val="decimal"/>
-      <w:pStyle w:val="berschrift1"/>
+      <w:pStyle w:val="Heading1"/>
       <w:lvlText w:val="%1"/>
       <w:lvlJc w:val="left"/>
       <w:pPr>
@@ -3179,7 +4034,7 @@
     <w:lvl w:ilvl="1">
       <w:start w:val="1"/>
       <w:numFmt w:val="decimal"/>
-      <w:pStyle w:val="berschrift2"/>
+      <w:pStyle w:val="Heading2"/>
       <w:lvlText w:val="%1.%2"/>
       <w:lvlJc w:val="left"/>
       <w:pPr>
@@ -3189,7 +4044,7 @@
     <w:lvl w:ilvl="2">
       <w:start w:val="1"/>
       <w:numFmt w:val="decimal"/>
-      <w:pStyle w:val="berschrift3"/>
+      <w:pStyle w:val="Heading3"/>
       <w:lvlText w:val="%1.%2.%3"/>
       <w:lvlJc w:val="left"/>
       <w:pPr>
@@ -3199,7 +4054,7 @@
     <w:lvl w:ilvl="3">
       <w:start w:val="1"/>
       <w:numFmt w:val="decimal"/>
-      <w:pStyle w:val="berschrift4"/>
+      <w:pStyle w:val="Heading4"/>
       <w:lvlText w:val="%1.%2.%3.%4"/>
       <w:lvlJc w:val="left"/>
       <w:pPr>
@@ -3209,7 +4064,7 @@
     <w:lvl w:ilvl="4">
       <w:start w:val="1"/>
       <w:numFmt w:val="decimal"/>
-      <w:pStyle w:val="berschrift5"/>
+      <w:pStyle w:val="Heading5"/>
       <w:lvlText w:val="%1.%2.%3.%4.%5"/>
       <w:lvlJc w:val="left"/>
       <w:pPr>
@@ -3219,7 +4074,7 @@
     <w:lvl w:ilvl="5">
       <w:start w:val="1"/>
       <w:numFmt w:val="decimal"/>
-      <w:pStyle w:val="berschrift6"/>
+      <w:pStyle w:val="Heading6"/>
       <w:lvlText w:val="%1.%2.%3.%4.%5.%6"/>
       <w:lvlJc w:val="left"/>
       <w:pPr>
@@ -3229,7 +4084,7 @@
     <w:lvl w:ilvl="6">
       <w:start w:val="1"/>
       <w:numFmt w:val="decimal"/>
-      <w:pStyle w:val="berschrift7"/>
+      <w:pStyle w:val="Heading7"/>
       <w:lvlText w:val="%1.%2.%3.%4.%5.%6.%7"/>
       <w:lvlJc w:val="left"/>
       <w:pPr>
@@ -3239,7 +4094,7 @@
     <w:lvl w:ilvl="7">
       <w:start w:val="1"/>
       <w:numFmt w:val="decimal"/>
-      <w:pStyle w:val="berschrift8"/>
+      <w:pStyle w:val="Heading8"/>
       <w:lvlText w:val="%1.%2.%3.%4.%5.%6.%7.%8"/>
       <w:lvlJc w:val="left"/>
       <w:pPr>
@@ -3249,7 +4104,7 @@
     <w:lvl w:ilvl="8">
       <w:start w:val="1"/>
       <w:numFmt w:val="decimal"/>
-      <w:pStyle w:val="berschrift9"/>
+      <w:pStyle w:val="Heading9"/>
       <w:lvlText w:val="%1.%2.%3.%4.%5.%6.%7.%8.%9"/>
       <w:lvlJc w:val="left"/>
       <w:pPr>
@@ -3257,7 +4112,7 @@
       </w:pPr>
     </w:lvl>
   </w:abstractNum>
-  <w:abstractNum w:abstractNumId="1" w15:restartNumberingAfterBreak="0">
+  <w:abstractNum w:abstractNumId="2" w15:restartNumberingAfterBreak="0">
     <w:nsid w:val="7B8859C9"/>
     <w:multiLevelType w:val="hybridMultilevel"/>
     <w:tmpl w:val="08843168"/>
@@ -3370,7 +4225,7 @@
       </w:rPr>
     </w:lvl>
   </w:abstractNum>
-  <w:abstractNum w:abstractNumId="2" w15:restartNumberingAfterBreak="0">
+  <w:abstractNum w:abstractNumId="3" w15:restartNumberingAfterBreak="0">
     <w:nsid w:val="7EFB33EF"/>
     <w:multiLevelType w:val="hybridMultilevel"/>
     <w:tmpl w:val="06AAE6AE"/>
@@ -3484,19 +4339,22 @@
     </w:lvl>
   </w:abstractNum>
   <w:num w:numId="1" w16cid:durableId="517039496">
+    <w:abstractNumId w:val="3"/>
+  </w:num>
+  <w:num w:numId="2" w16cid:durableId="1224678453">
+    <w:abstractNumId w:val="1"/>
+  </w:num>
+  <w:num w:numId="3" w16cid:durableId="1957516940">
     <w:abstractNumId w:val="2"/>
   </w:num>
-  <w:num w:numId="2" w16cid:durableId="1224678453">
+  <w:num w:numId="4" w16cid:durableId="1253054292">
     <w:abstractNumId w:val="0"/>
-  </w:num>
-  <w:num w:numId="3" w16cid:durableId="1957516940">
-    <w:abstractNumId w:val="1"/>
   </w:num>
 </w:numbering>
 </file>
 
 <file path=word/styles.xml><?xml version="1.0" encoding="utf-8"?>
-<w:styles xmlns:mc="http://schemas.openxmlformats.org/markup-compatibility/2006" xmlns:r="http://schemas.openxmlformats.org/officeDocument/2006/relationships" xmlns:w="http://schemas.openxmlformats.org/wordprocessingml/2006/main" xmlns:w14="http://schemas.microsoft.com/office/word/2010/wordml" xmlns:w15="http://schemas.microsoft.com/office/word/2012/wordml" xmlns:w16cex="http://schemas.microsoft.com/office/word/2018/wordml/cex" xmlns:w16cid="http://schemas.microsoft.com/office/word/2016/wordml/cid" xmlns:w16="http://schemas.microsoft.com/office/word/2018/wordml" xmlns:w16du="http://schemas.microsoft.com/office/word/2023/wordml/word16du" xmlns:w16sdtdh="http://schemas.microsoft.com/office/word/2020/wordml/sdtdatahash" xmlns:w16se="http://schemas.microsoft.com/office/word/2015/wordml/symex" mc:Ignorable="w14 w15 w16se w16cid w16 w16cex w16sdtdh w16du">
+<w:styles xmlns:mc="http://schemas.openxmlformats.org/markup-compatibility/2006" xmlns:r="http://schemas.openxmlformats.org/officeDocument/2006/relationships" xmlns:w="http://schemas.openxmlformats.org/wordprocessingml/2006/main" xmlns:w14="http://schemas.microsoft.com/office/word/2010/wordml" xmlns:w15="http://schemas.microsoft.com/office/word/2012/wordml" xmlns:w16cex="http://schemas.microsoft.com/office/word/2018/wordml/cex" xmlns:w16cid="http://schemas.microsoft.com/office/word/2016/wordml/cid" xmlns:w16="http://schemas.microsoft.com/office/word/2018/wordml" xmlns:w16sdtdh="http://schemas.microsoft.com/office/word/2020/wordml/sdtdatahash" xmlns:w16se="http://schemas.microsoft.com/office/word/2015/wordml/symex" mc:Ignorable="w14 w15 w16se w16cid w16 w16cex w16sdtdh">
   <w:docDefaults>
     <w:rPrDefault>
       <w:rPr>
@@ -3890,16 +4748,16 @@
     <w:lsdException w:name="Unresolved Mention" w:semiHidden="1" w:unhideWhenUsed="1"/>
     <w:lsdException w:name="Smart Link" w:semiHidden="1" w:unhideWhenUsed="1"/>
   </w:latentStyles>
-  <w:style w:type="paragraph" w:default="1" w:styleId="Standard">
+  <w:style w:type="paragraph" w:default="1" w:styleId="Normal">
     <w:name w:val="Normal"/>
     <w:qFormat/>
     <w:rsid w:val="006E409E"/>
   </w:style>
-  <w:style w:type="paragraph" w:styleId="berschrift1">
+  <w:style w:type="paragraph" w:styleId="Heading1">
     <w:name w:val="heading 1"/>
-    <w:basedOn w:val="Standard"/>
-    <w:next w:val="Standard"/>
-    <w:link w:val="berschrift1Zchn"/>
+    <w:basedOn w:val="Normal"/>
+    <w:next w:val="Normal"/>
+    <w:link w:val="Heading1Char"/>
     <w:uiPriority w:val="9"/>
     <w:qFormat/>
     <w:rsid w:val="00C25CC2"/>
@@ -3921,11 +4779,11 @@
       <w:szCs w:val="28"/>
     </w:rPr>
   </w:style>
-  <w:style w:type="paragraph" w:styleId="berschrift2">
+  <w:style w:type="paragraph" w:styleId="Heading2">
     <w:name w:val="heading 2"/>
-    <w:basedOn w:val="Standard"/>
-    <w:next w:val="Standard"/>
-    <w:link w:val="berschrift2Zchn"/>
+    <w:basedOn w:val="Normal"/>
+    <w:next w:val="Normal"/>
+    <w:link w:val="Heading2Char"/>
     <w:uiPriority w:val="9"/>
     <w:unhideWhenUsed/>
     <w:qFormat/>
@@ -3948,11 +4806,11 @@
       <w:szCs w:val="26"/>
     </w:rPr>
   </w:style>
-  <w:style w:type="paragraph" w:styleId="berschrift3">
+  <w:style w:type="paragraph" w:styleId="Heading3">
     <w:name w:val="heading 3"/>
-    <w:basedOn w:val="Standard"/>
-    <w:next w:val="Standard"/>
-    <w:link w:val="berschrift3Zchn"/>
+    <w:basedOn w:val="Normal"/>
+    <w:next w:val="Normal"/>
+    <w:link w:val="Heading3Char"/>
     <w:uiPriority w:val="9"/>
     <w:semiHidden/>
     <w:unhideWhenUsed/>
@@ -3975,11 +4833,11 @@
       <w:szCs w:val="24"/>
     </w:rPr>
   </w:style>
-  <w:style w:type="paragraph" w:styleId="berschrift4">
+  <w:style w:type="paragraph" w:styleId="Heading4">
     <w:name w:val="heading 4"/>
-    <w:basedOn w:val="Standard"/>
-    <w:next w:val="Standard"/>
-    <w:link w:val="berschrift4Zchn"/>
+    <w:basedOn w:val="Normal"/>
+    <w:next w:val="Normal"/>
+    <w:link w:val="Heading4Char"/>
     <w:uiPriority w:val="9"/>
     <w:semiHidden/>
     <w:unhideWhenUsed/>
@@ -4002,11 +4860,11 @@
       <w:color w:val="365F91" w:themeColor="accent1" w:themeShade="BF"/>
     </w:rPr>
   </w:style>
-  <w:style w:type="paragraph" w:styleId="berschrift5">
+  <w:style w:type="paragraph" w:styleId="Heading5">
     <w:name w:val="heading 5"/>
-    <w:basedOn w:val="Standard"/>
-    <w:next w:val="Standard"/>
-    <w:link w:val="berschrift5Zchn"/>
+    <w:basedOn w:val="Normal"/>
+    <w:next w:val="Normal"/>
+    <w:link w:val="Heading5Char"/>
     <w:uiPriority w:val="9"/>
     <w:semiHidden/>
     <w:unhideWhenUsed/>
@@ -4027,11 +4885,11 @@
       <w:color w:val="365F91" w:themeColor="accent1" w:themeShade="BF"/>
     </w:rPr>
   </w:style>
-  <w:style w:type="paragraph" w:styleId="berschrift6">
+  <w:style w:type="paragraph" w:styleId="Heading6">
     <w:name w:val="heading 6"/>
-    <w:basedOn w:val="Standard"/>
-    <w:next w:val="Standard"/>
-    <w:link w:val="berschrift6Zchn"/>
+    <w:basedOn w:val="Normal"/>
+    <w:next w:val="Normal"/>
+    <w:link w:val="Heading6Char"/>
     <w:uiPriority w:val="9"/>
     <w:semiHidden/>
     <w:unhideWhenUsed/>
@@ -4052,11 +4910,11 @@
       <w:color w:val="243F60" w:themeColor="accent1" w:themeShade="7F"/>
     </w:rPr>
   </w:style>
-  <w:style w:type="paragraph" w:styleId="berschrift7">
+  <w:style w:type="paragraph" w:styleId="Heading7">
     <w:name w:val="heading 7"/>
-    <w:basedOn w:val="Standard"/>
-    <w:next w:val="Standard"/>
-    <w:link w:val="berschrift7Zchn"/>
+    <w:basedOn w:val="Normal"/>
+    <w:next w:val="Normal"/>
+    <w:link w:val="Heading7Char"/>
     <w:uiPriority w:val="9"/>
     <w:semiHidden/>
     <w:unhideWhenUsed/>
@@ -4079,11 +4937,11 @@
       <w:color w:val="243F60" w:themeColor="accent1" w:themeShade="7F"/>
     </w:rPr>
   </w:style>
-  <w:style w:type="paragraph" w:styleId="berschrift8">
+  <w:style w:type="paragraph" w:styleId="Heading8">
     <w:name w:val="heading 8"/>
-    <w:basedOn w:val="Standard"/>
-    <w:next w:val="Standard"/>
-    <w:link w:val="berschrift8Zchn"/>
+    <w:basedOn w:val="Normal"/>
+    <w:next w:val="Normal"/>
+    <w:link w:val="Heading8Char"/>
     <w:uiPriority w:val="9"/>
     <w:semiHidden/>
     <w:unhideWhenUsed/>
@@ -4106,11 +4964,11 @@
       <w:szCs w:val="21"/>
     </w:rPr>
   </w:style>
-  <w:style w:type="paragraph" w:styleId="berschrift9">
+  <w:style w:type="paragraph" w:styleId="Heading9">
     <w:name w:val="heading 9"/>
-    <w:basedOn w:val="Standard"/>
-    <w:next w:val="Standard"/>
-    <w:link w:val="berschrift9Zchn"/>
+    <w:basedOn w:val="Normal"/>
+    <w:next w:val="Normal"/>
+    <w:link w:val="Heading9Char"/>
     <w:uiPriority w:val="9"/>
     <w:semiHidden/>
     <w:unhideWhenUsed/>
@@ -4135,13 +4993,13 @@
       <w:szCs w:val="21"/>
     </w:rPr>
   </w:style>
-  <w:style w:type="character" w:default="1" w:styleId="Absatz-Standardschriftart">
+  <w:style w:type="character" w:default="1" w:styleId="DefaultParagraphFont">
     <w:name w:val="Default Paragraph Font"/>
     <w:uiPriority w:val="1"/>
     <w:semiHidden/>
     <w:unhideWhenUsed/>
   </w:style>
-  <w:style w:type="table" w:default="1" w:styleId="NormaleTabelle">
+  <w:style w:type="table" w:default="1" w:styleId="TableNormal">
     <w:name w:val="Normal Table"/>
     <w:uiPriority w:val="99"/>
     <w:semiHidden/>
@@ -4156,15 +5014,15 @@
       </w:tblCellMar>
     </w:tblPr>
   </w:style>
-  <w:style w:type="numbering" w:default="1" w:styleId="KeineListe">
+  <w:style w:type="numbering" w:default="1" w:styleId="NoList">
     <w:name w:val="No List"/>
     <w:uiPriority w:val="99"/>
     <w:semiHidden/>
     <w:unhideWhenUsed/>
   </w:style>
-  <w:style w:type="table" w:styleId="Tabellenraster">
+  <w:style w:type="table" w:styleId="TableGrid">
     <w:name w:val="Table Grid"/>
-    <w:basedOn w:val="NormaleTabelle"/>
+    <w:basedOn w:val="TableNormal"/>
     <w:uiPriority w:val="59"/>
     <w:rsid w:val="00C35AC3"/>
     <w:pPr>
@@ -4181,10 +5039,10 @@
       </w:tblBorders>
     </w:tblPr>
   </w:style>
-  <w:style w:type="character" w:customStyle="1" w:styleId="berschrift1Zchn">
-    <w:name w:val="Überschrift 1 Zchn"/>
-    <w:basedOn w:val="Absatz-Standardschriftart"/>
-    <w:link w:val="berschrift1"/>
+  <w:style w:type="character" w:customStyle="1" w:styleId="Heading1Char">
+    <w:name w:val="Heading 1 Char"/>
+    <w:basedOn w:val="DefaultParagraphFont"/>
+    <w:link w:val="Heading1"/>
     <w:uiPriority w:val="9"/>
     <w:rsid w:val="00C25CC2"/>
     <w:rPr>
@@ -4198,7 +5056,7 @@
   </w:style>
   <w:style w:type="character" w:styleId="Hyperlink">
     <w:name w:val="Hyperlink"/>
-    <w:basedOn w:val="Absatz-Standardschriftart"/>
+    <w:basedOn w:val="DefaultParagraphFont"/>
     <w:uiPriority w:val="99"/>
     <w:unhideWhenUsed/>
     <w:rsid w:val="00443610"/>
@@ -4207,9 +5065,9 @@
       <w:u w:val="single"/>
     </w:rPr>
   </w:style>
-  <w:style w:type="paragraph" w:styleId="Listenabsatz">
+  <w:style w:type="paragraph" w:styleId="ListParagraph">
     <w:name w:val="List Paragraph"/>
-    <w:basedOn w:val="Standard"/>
+    <w:basedOn w:val="Normal"/>
     <w:uiPriority w:val="34"/>
     <w:qFormat/>
     <w:rsid w:val="00443610"/>
@@ -4218,10 +5076,10 @@
       <w:contextualSpacing/>
     </w:pPr>
   </w:style>
-  <w:style w:type="paragraph" w:styleId="Kopfzeile">
+  <w:style w:type="paragraph" w:styleId="Header">
     <w:name w:val="header"/>
-    <w:basedOn w:val="Standard"/>
-    <w:link w:val="KopfzeileZchn"/>
+    <w:basedOn w:val="Normal"/>
+    <w:link w:val="HeaderChar"/>
     <w:uiPriority w:val="99"/>
     <w:unhideWhenUsed/>
     <w:rsid w:val="00455F9F"/>
@@ -4233,17 +5091,17 @@
       <w:spacing w:after="0" w:line="240" w:lineRule="auto"/>
     </w:pPr>
   </w:style>
-  <w:style w:type="character" w:customStyle="1" w:styleId="KopfzeileZchn">
-    <w:name w:val="Kopfzeile Zchn"/>
-    <w:basedOn w:val="Absatz-Standardschriftart"/>
-    <w:link w:val="Kopfzeile"/>
+  <w:style w:type="character" w:customStyle="1" w:styleId="HeaderChar">
+    <w:name w:val="Header Char"/>
+    <w:basedOn w:val="DefaultParagraphFont"/>
+    <w:link w:val="Header"/>
     <w:uiPriority w:val="99"/>
     <w:rsid w:val="00455F9F"/>
   </w:style>
-  <w:style w:type="paragraph" w:styleId="Fuzeile">
+  <w:style w:type="paragraph" w:styleId="Footer">
     <w:name w:val="footer"/>
-    <w:basedOn w:val="Standard"/>
-    <w:link w:val="FuzeileZchn"/>
+    <w:basedOn w:val="Normal"/>
+    <w:link w:val="FooterChar"/>
     <w:uiPriority w:val="99"/>
     <w:unhideWhenUsed/>
     <w:rsid w:val="00455F9F"/>
@@ -4255,16 +5113,16 @@
       <w:spacing w:after="0" w:line="240" w:lineRule="auto"/>
     </w:pPr>
   </w:style>
-  <w:style w:type="character" w:customStyle="1" w:styleId="FuzeileZchn">
-    <w:name w:val="Fußzeile Zchn"/>
-    <w:basedOn w:val="Absatz-Standardschriftart"/>
-    <w:link w:val="Fuzeile"/>
+  <w:style w:type="character" w:customStyle="1" w:styleId="FooterChar">
+    <w:name w:val="Footer Char"/>
+    <w:basedOn w:val="DefaultParagraphFont"/>
+    <w:link w:val="Footer"/>
     <w:uiPriority w:val="99"/>
     <w:rsid w:val="00455F9F"/>
   </w:style>
-  <w:style w:type="character" w:styleId="NichtaufgelsteErwhnung">
+  <w:style w:type="character" w:styleId="UnresolvedMention">
     <w:name w:val="Unresolved Mention"/>
-    <w:basedOn w:val="Absatz-Standardschriftart"/>
+    <w:basedOn w:val="DefaultParagraphFont"/>
     <w:uiPriority w:val="99"/>
     <w:semiHidden/>
     <w:unhideWhenUsed/>
@@ -4274,10 +5132,10 @@
       <w:shd w:val="clear" w:color="auto" w:fill="E1DFDD"/>
     </w:rPr>
   </w:style>
-  <w:style w:type="character" w:customStyle="1" w:styleId="berschrift2Zchn">
-    <w:name w:val="Überschrift 2 Zchn"/>
-    <w:basedOn w:val="Absatz-Standardschriftart"/>
-    <w:link w:val="berschrift2"/>
+  <w:style w:type="character" w:customStyle="1" w:styleId="Heading2Char">
+    <w:name w:val="Heading 2 Char"/>
+    <w:basedOn w:val="DefaultParagraphFont"/>
+    <w:link w:val="Heading2"/>
     <w:uiPriority w:val="9"/>
     <w:rsid w:val="00EF55C1"/>
     <w:rPr>
@@ -4287,7 +5145,7 @@
       <w:szCs w:val="26"/>
     </w:rPr>
   </w:style>
-  <w:style w:type="paragraph" w:styleId="KeinLeerraum">
+  <w:style w:type="paragraph" w:styleId="NoSpacing">
     <w:name w:val="No Spacing"/>
     <w:uiPriority w:val="1"/>
     <w:qFormat/>
@@ -4296,10 +5154,10 @@
       <w:spacing w:after="0" w:line="240" w:lineRule="auto"/>
     </w:pPr>
   </w:style>
-  <w:style w:type="character" w:customStyle="1" w:styleId="berschrift3Zchn">
-    <w:name w:val="Überschrift 3 Zchn"/>
-    <w:basedOn w:val="Absatz-Standardschriftart"/>
-    <w:link w:val="berschrift3"/>
+  <w:style w:type="character" w:customStyle="1" w:styleId="Heading3Char">
+    <w:name w:val="Heading 3 Char"/>
+    <w:basedOn w:val="DefaultParagraphFont"/>
+    <w:link w:val="Heading3"/>
     <w:uiPriority w:val="9"/>
     <w:semiHidden/>
     <w:rsid w:val="00EF55C1"/>
@@ -4310,10 +5168,10 @@
       <w:szCs w:val="24"/>
     </w:rPr>
   </w:style>
-  <w:style w:type="character" w:customStyle="1" w:styleId="berschrift4Zchn">
-    <w:name w:val="Überschrift 4 Zchn"/>
-    <w:basedOn w:val="Absatz-Standardschriftart"/>
-    <w:link w:val="berschrift4"/>
+  <w:style w:type="character" w:customStyle="1" w:styleId="Heading4Char">
+    <w:name w:val="Heading 4 Char"/>
+    <w:basedOn w:val="DefaultParagraphFont"/>
+    <w:link w:val="Heading4"/>
     <w:uiPriority w:val="9"/>
     <w:semiHidden/>
     <w:rsid w:val="00EF55C1"/>
@@ -4324,10 +5182,10 @@
       <w:color w:val="365F91" w:themeColor="accent1" w:themeShade="BF"/>
     </w:rPr>
   </w:style>
-  <w:style w:type="character" w:customStyle="1" w:styleId="berschrift5Zchn">
-    <w:name w:val="Überschrift 5 Zchn"/>
-    <w:basedOn w:val="Absatz-Standardschriftart"/>
-    <w:link w:val="berschrift5"/>
+  <w:style w:type="character" w:customStyle="1" w:styleId="Heading5Char">
+    <w:name w:val="Heading 5 Char"/>
+    <w:basedOn w:val="DefaultParagraphFont"/>
+    <w:link w:val="Heading5"/>
     <w:uiPriority w:val="9"/>
     <w:semiHidden/>
     <w:rsid w:val="00EF55C1"/>
@@ -4336,10 +5194,10 @@
       <w:color w:val="365F91" w:themeColor="accent1" w:themeShade="BF"/>
     </w:rPr>
   </w:style>
-  <w:style w:type="character" w:customStyle="1" w:styleId="berschrift6Zchn">
-    <w:name w:val="Überschrift 6 Zchn"/>
-    <w:basedOn w:val="Absatz-Standardschriftart"/>
-    <w:link w:val="berschrift6"/>
+  <w:style w:type="character" w:customStyle="1" w:styleId="Heading6Char">
+    <w:name w:val="Heading 6 Char"/>
+    <w:basedOn w:val="DefaultParagraphFont"/>
+    <w:link w:val="Heading6"/>
     <w:uiPriority w:val="9"/>
     <w:semiHidden/>
     <w:rsid w:val="00EF55C1"/>
@@ -4348,10 +5206,10 @@
       <w:color w:val="243F60" w:themeColor="accent1" w:themeShade="7F"/>
     </w:rPr>
   </w:style>
-  <w:style w:type="character" w:customStyle="1" w:styleId="berschrift7Zchn">
-    <w:name w:val="Überschrift 7 Zchn"/>
-    <w:basedOn w:val="Absatz-Standardschriftart"/>
-    <w:link w:val="berschrift7"/>
+  <w:style w:type="character" w:customStyle="1" w:styleId="Heading7Char">
+    <w:name w:val="Heading 7 Char"/>
+    <w:basedOn w:val="DefaultParagraphFont"/>
+    <w:link w:val="Heading7"/>
     <w:uiPriority w:val="9"/>
     <w:semiHidden/>
     <w:rsid w:val="00EF55C1"/>
@@ -4362,10 +5220,10 @@
       <w:color w:val="243F60" w:themeColor="accent1" w:themeShade="7F"/>
     </w:rPr>
   </w:style>
-  <w:style w:type="character" w:customStyle="1" w:styleId="berschrift8Zchn">
-    <w:name w:val="Überschrift 8 Zchn"/>
-    <w:basedOn w:val="Absatz-Standardschriftart"/>
-    <w:link w:val="berschrift8"/>
+  <w:style w:type="character" w:customStyle="1" w:styleId="Heading8Char">
+    <w:name w:val="Heading 8 Char"/>
+    <w:basedOn w:val="DefaultParagraphFont"/>
+    <w:link w:val="Heading8"/>
     <w:uiPriority w:val="9"/>
     <w:semiHidden/>
     <w:rsid w:val="00EF55C1"/>
@@ -4376,10 +5234,10 @@
       <w:szCs w:val="21"/>
     </w:rPr>
   </w:style>
-  <w:style w:type="character" w:customStyle="1" w:styleId="berschrift9Zchn">
-    <w:name w:val="Überschrift 9 Zchn"/>
-    <w:basedOn w:val="Absatz-Standardschriftart"/>
-    <w:link w:val="berschrift9"/>
+  <w:style w:type="character" w:customStyle="1" w:styleId="Heading9Char">
+    <w:name w:val="Heading 9 Char"/>
+    <w:basedOn w:val="DefaultParagraphFont"/>
+    <w:link w:val="Heading9"/>
     <w:uiPriority w:val="9"/>
     <w:semiHidden/>
     <w:rsid w:val="00EF55C1"/>
@@ -4392,10 +5250,10 @@
       <w:szCs w:val="21"/>
     </w:rPr>
   </w:style>
-  <w:style w:type="paragraph" w:styleId="Inhaltsverzeichnisberschrift">
+  <w:style w:type="paragraph" w:styleId="TOCHeading">
     <w:name w:val="TOC Heading"/>
-    <w:basedOn w:val="berschrift1"/>
-    <w:next w:val="Standard"/>
+    <w:basedOn w:val="Heading1"/>
+    <w:next w:val="Normal"/>
     <w:uiPriority w:val="39"/>
     <w:unhideWhenUsed/>
     <w:qFormat/>
@@ -4415,10 +5273,10 @@
       <w:lang w:val="en-US"/>
     </w:rPr>
   </w:style>
-  <w:style w:type="paragraph" w:styleId="Verzeichnis1">
+  <w:style w:type="paragraph" w:styleId="TOC1">
     <w:name w:val="toc 1"/>
-    <w:basedOn w:val="Standard"/>
-    <w:next w:val="Standard"/>
+    <w:basedOn w:val="Normal"/>
+    <w:next w:val="Normal"/>
     <w:autoRedefine/>
     <w:uiPriority w:val="39"/>
     <w:unhideWhenUsed/>
@@ -4427,10 +5285,10 @@
       <w:spacing w:after="100"/>
     </w:pPr>
   </w:style>
-  <w:style w:type="paragraph" w:styleId="Verzeichnis2">
+  <w:style w:type="paragraph" w:styleId="TOC2">
     <w:name w:val="toc 2"/>
-    <w:basedOn w:val="Standard"/>
-    <w:next w:val="Standard"/>
+    <w:basedOn w:val="Normal"/>
+    <w:next w:val="Normal"/>
     <w:autoRedefine/>
     <w:uiPriority w:val="39"/>
     <w:unhideWhenUsed/>
@@ -4440,10 +5298,10 @@
       <w:ind w:left="220"/>
     </w:pPr>
   </w:style>
-  <w:style w:type="paragraph" w:styleId="Verzeichnis3">
+  <w:style w:type="paragraph" w:styleId="TOC3">
     <w:name w:val="toc 3"/>
-    <w:basedOn w:val="Standard"/>
-    <w:next w:val="Standard"/>
+    <w:basedOn w:val="Normal"/>
+    <w:next w:val="Normal"/>
     <w:autoRedefine/>
     <w:uiPriority w:val="39"/>
     <w:unhideWhenUsed/>
@@ -4457,11 +5315,11 @@
       <w:lang w:eastAsia="de-AT"/>
     </w:rPr>
   </w:style>
-  <w:style w:type="paragraph" w:styleId="Titel">
+  <w:style w:type="paragraph" w:styleId="Title">
     <w:name w:val="Title"/>
-    <w:basedOn w:val="Standard"/>
-    <w:next w:val="Standard"/>
-    <w:link w:val="TitelZchn"/>
+    <w:basedOn w:val="Normal"/>
+    <w:next w:val="Normal"/>
+    <w:link w:val="TitleChar"/>
     <w:uiPriority w:val="10"/>
     <w:qFormat/>
     <w:rsid w:val="00084BD6"/>
@@ -4477,10 +5335,10 @@
       <w:szCs w:val="56"/>
     </w:rPr>
   </w:style>
-  <w:style w:type="character" w:customStyle="1" w:styleId="TitelZchn">
-    <w:name w:val="Titel Zchn"/>
-    <w:basedOn w:val="Absatz-Standardschriftart"/>
-    <w:link w:val="Titel"/>
+  <w:style w:type="character" w:customStyle="1" w:styleId="TitleChar">
+    <w:name w:val="Title Char"/>
+    <w:basedOn w:val="DefaultParagraphFont"/>
+    <w:link w:val="Title"/>
     <w:uiPriority w:val="10"/>
     <w:rsid w:val="00084BD6"/>
     <w:rPr>
@@ -4912,16 +5770,12 @@
 </file>
 
 <file path=customXml/item2.xml><?xml version="1.0" encoding="utf-8"?>
-<b:Sources xmlns:b="http://schemas.openxmlformats.org/officeDocument/2006/bibliography" xmlns="http://schemas.openxmlformats.org/officeDocument/2006/bibliography" SelectedStyle="\APASixthEditionOfficeOnline.xsl" StyleName="APA" Version="6"/>
-</file>
-
-<file path=customXml/item3.xml><?xml version="1.0" encoding="utf-8"?>
 <p:properties xmlns:p="http://schemas.microsoft.com/office/2006/metadata/properties" xmlns:xsi="http://www.w3.org/2001/XMLSchema-instance" xmlns:pc="http://schemas.microsoft.com/office/infopath/2007/PartnerControls">
   <documentManagement/>
 </p:properties>
 </file>
 
-<file path=customXml/item4.xml><?xml version="1.0" encoding="utf-8"?>
+<file path=customXml/item3.xml><?xml version="1.0" encoding="utf-8"?>
 <?mso-contentType ?>
 <FormTemplates xmlns="http://schemas.microsoft.com/sharepoint/v3/contenttype/forms">
   <Display>DocumentLibraryForm</Display>
@@ -4930,45 +5784,44 @@
 </FormTemplates>
 </file>
 
+<file path=customXml/item4.xml><?xml version="1.0" encoding="utf-8"?>
+<b:Sources xmlns:b="http://schemas.openxmlformats.org/officeDocument/2006/bibliography" xmlns="http://schemas.openxmlformats.org/officeDocument/2006/bibliography" SelectedStyle="\APASixthEditionOfficeOnline.xsl" StyleName="APA" Version="6"/>
+</file>
+
 <file path=customXml/itemProps1.xml><?xml version="1.0" encoding="utf-8"?>
 <ds:datastoreItem xmlns:ds="http://schemas.openxmlformats.org/officeDocument/2006/customXml" ds:itemID="{DB30610C-F5BE-454E-9C62-1599680CD4A6}">
   <ds:schemaRefs>
     <ds:schemaRef ds:uri="http://schemas.microsoft.com/office/2006/metadata/contentType"/>
     <ds:schemaRef ds:uri="http://schemas.microsoft.com/office/2006/metadata/properties/metaAttributes"/>
+    <ds:schemaRef ds:uri="http://www.w3.org/2000/xmlns/"/>
     <ds:schemaRef ds:uri="http://www.w3.org/2001/XMLSchema"/>
-    <ds:schemaRef ds:uri="http://schemas.microsoft.com/office/2006/metadata/properties"/>
     <ds:schemaRef ds:uri="eeb6e9c8-3e40-4515-9918-c8a11860bfb9"/>
-    <ds:schemaRef ds:uri="http://schemas.microsoft.com/office/2006/documentManagement/types"/>
-    <ds:schemaRef ds:uri="http://schemas.microsoft.com/office/infopath/2007/PartnerControls"/>
-    <ds:schemaRef ds:uri="http://schemas.openxmlformats.org/package/2006/metadata/core-properties"/>
-    <ds:schemaRef ds:uri="http://purl.org/dc/elements/1.1/"/>
-    <ds:schemaRef ds:uri="http://purl.org/dc/terms/"/>
-    <ds:schemaRef ds:uri="http://schemas.microsoft.com/internal/obd"/>
   </ds:schemaRefs>
 </ds:datastoreItem>
 </file>
 
 <file path=customXml/itemProps2.xml><?xml version="1.0" encoding="utf-8"?>
-<ds:datastoreItem xmlns:ds="http://schemas.openxmlformats.org/officeDocument/2006/customXml" ds:itemID="{729AAAF9-2ACA-498E-B2D9-CF9178F5D59D}">
+<ds:datastoreItem xmlns:ds="http://schemas.openxmlformats.org/officeDocument/2006/customXml" ds:itemID="{B1FB4F1B-C0BA-41FE-8682-3F23A0829D0C}">
   <ds:schemaRefs>
-    <ds:schemaRef ds:uri="http://schemas.openxmlformats.org/officeDocument/2006/bibliography"/>
+    <ds:schemaRef ds:uri="http://schemas.microsoft.com/office/2006/metadata/properties"/>
+    <ds:schemaRef ds:uri="http://www.w3.org/2000/xmlns/"/>
   </ds:schemaRefs>
 </ds:datastoreItem>
 </file>
 
 <file path=customXml/itemProps3.xml><?xml version="1.0" encoding="utf-8"?>
-<ds:datastoreItem xmlns:ds="http://schemas.openxmlformats.org/officeDocument/2006/customXml" ds:itemID="{B1FB4F1B-C0BA-41FE-8682-3F23A0829D0C}">
+<ds:datastoreItem xmlns:ds="http://schemas.openxmlformats.org/officeDocument/2006/customXml" ds:itemID="{B105258A-CE6F-4A6A-8EE3-7C63F197EDEC}">
   <ds:schemaRefs>
-    <ds:schemaRef ds:uri="http://schemas.microsoft.com/office/2006/metadata/properties"/>
-    <ds:schemaRef ds:uri="http://schemas.microsoft.com/office/infopath/2007/PartnerControls"/>
+    <ds:schemaRef ds:uri="http://schemas.microsoft.com/sharepoint/v3/contenttype/forms"/>
   </ds:schemaRefs>
 </ds:datastoreItem>
 </file>
 
 <file path=customXml/itemProps4.xml><?xml version="1.0" encoding="utf-8"?>
-<ds:datastoreItem xmlns:ds="http://schemas.openxmlformats.org/officeDocument/2006/customXml" ds:itemID="{B105258A-CE6F-4A6A-8EE3-7C63F197EDEC}">
+<ds:datastoreItem xmlns:ds="http://schemas.openxmlformats.org/officeDocument/2006/customXml" ds:itemID="{729AAAF9-2ACA-498E-B2D9-CF9178F5D59D}">
   <ds:schemaRefs>
-    <ds:schemaRef ds:uri="http://schemas.microsoft.com/sharepoint/v3/contenttype/forms"/>
+    <ds:schemaRef ds:uri="http://schemas.openxmlformats.org/officeDocument/2006/bibliography"/>
+    <ds:schemaRef ds:uri="http://www.w3.org/2000/xmlns/"/>
   </ds:schemaRefs>
 </ds:datastoreItem>
 </file>
</xml_diff>